<commit_message>
updated results and data
</commit_message>
<xml_diff>
--- a/notes on phenology simulation.docx
+++ b/notes on phenology simulation.docx
@@ -1,13 +1,94 @@
 
 <file path=word/document.xml><?xml version="1.0" encoding="utf-8"?>
-<w:document xmlns:wpc="http://schemas.microsoft.com/office/word/2010/wordprocessingCanvas" xmlns:mc="http://schemas.openxmlformats.org/markup-compatibility/2006" xmlns:o="urn:schemas-microsoft-com:office:office" xmlns:r="http://schemas.openxmlformats.org/officeDocument/2006/relationships" xmlns:m="http://schemas.openxmlformats.org/officeDocument/2006/math" xmlns:v="urn:schemas-microsoft-com:vml" xmlns:wp14="http://schemas.microsoft.com/office/word/2010/wordprocessingDrawing" xmlns:wp="http://schemas.openxmlformats.org/drawingml/2006/wordprocessingDrawing" xmlns:w10="urn:schemas-microsoft-com:office:word" xmlns:w="http://schemas.openxmlformats.org/wordprocessingml/2006/main" xmlns:w14="http://schemas.microsoft.com/office/word/2010/wordml" xmlns:wpg="http://schemas.microsoft.com/office/word/2010/wordprocessingGroup" xmlns:wpi="http://schemas.microsoft.com/office/word/2010/wordprocessingInk" xmlns:wne="http://schemas.microsoft.com/office/word/2006/wordml" xmlns:wps="http://schemas.microsoft.com/office/word/2010/wordprocessingShape" mc:Ignorable="w14 wp14">
+<w:document xmlns:wpc="http://schemas.microsoft.com/office/word/2010/wordprocessingCanvas" xmlns:cx="http://schemas.microsoft.com/office/drawing/2014/chartex" xmlns:cx1="http://schemas.microsoft.com/office/drawing/2015/9/8/chartex" xmlns:mc="http://schemas.openxmlformats.org/markup-compatibility/2006" xmlns:o="urn:schemas-microsoft-com:office:office" xmlns:r="http://schemas.openxmlformats.org/officeDocument/2006/relationships" xmlns:m="http://schemas.openxmlformats.org/officeDocument/2006/math" xmlns:v="urn:schemas-microsoft-com:vml" xmlns:wp14="http://schemas.microsoft.com/office/word/2010/wordprocessingDrawing" xmlns:wp="http://schemas.openxmlformats.org/drawingml/2006/wordprocessingDrawing" xmlns:w10="urn:schemas-microsoft-com:office:word" xmlns:w="http://schemas.openxmlformats.org/wordprocessingml/2006/main" xmlns:w14="http://schemas.microsoft.com/office/word/2010/wordml" xmlns:w15="http://schemas.microsoft.com/office/word/2012/wordml" xmlns:w16se="http://schemas.microsoft.com/office/word/2015/wordml/symex" xmlns:wpg="http://schemas.microsoft.com/office/word/2010/wordprocessingGroup" xmlns:wpi="http://schemas.microsoft.com/office/word/2010/wordprocessingInk" xmlns:wne="http://schemas.microsoft.com/office/word/2006/wordml" xmlns:wps="http://schemas.microsoft.com/office/word/2010/wordprocessingShape" mc:Ignorable="w14 w15 w16se wp14">
   <w:body>
     <w:p>
+      <w:pPr>
+        <w:rPr>
+          <w:b/>
+        </w:rPr>
+      </w:pPr>
+      <w:r>
+        <w:rPr>
+          <w:b/>
+        </w:rPr>
+        <w:t>August 5, 2016:</w:t>
+      </w:r>
+    </w:p>
+    <w:p>
+      <w:pPr>
+        <w:pStyle w:val="ListParagraph"/>
+        <w:numPr>
+          <w:ilvl w:val="0"/>
+          <w:numId w:val="1"/>
+        </w:numPr>
+      </w:pPr>
+      <w:r>
+        <w:t>Earlylate50 vs punctual50</w:t>
+      </w:r>
+    </w:p>
+    <w:p>
+      <w:pPr>
+        <w:pStyle w:val="ListParagraph"/>
+        <w:numPr>
+          <w:ilvl w:val="1"/>
+          <w:numId w:val="1"/>
+        </w:numPr>
+      </w:pPr>
+      <w:r>
+        <w:t>Predictions</w:t>
+      </w:r>
+    </w:p>
+    <w:p>
+      <w:pPr>
+        <w:pStyle w:val="ListParagraph"/>
+        <w:numPr>
+          <w:ilvl w:val="2"/>
+          <w:numId w:val="1"/>
+        </w:numPr>
+      </w:pPr>
+      <w:r>
+        <w:t xml:space="preserve">Punctual50 favors </w:t>
+      </w:r>
+      <w:proofErr w:type="spellStart"/>
+      <w:r>
+        <w:t>b.day</w:t>
+      </w:r>
+      <w:proofErr w:type="spellEnd"/>
+      <w:r>
+        <w:t xml:space="preserve"> more than earlylate50</w:t>
+      </w:r>
+    </w:p>
+    <w:p>
+      <w:pPr>
+        <w:pStyle w:val="ListParagraph"/>
+        <w:numPr>
+          <w:ilvl w:val="0"/>
+          <w:numId w:val="1"/>
+        </w:numPr>
+      </w:pPr>
       <w:bookmarkStart w:id="0" w:name="_GoBack"/>
-      <w:r>
+      <w:bookmarkEnd w:id="0"/>
+    </w:p>
+    <w:p>
+      <w:pPr>
         <w:rPr>
           <w:b/>
         </w:rPr>
+      </w:pPr>
+    </w:p>
+    <w:p>
+      <w:pPr>
+        <w:rPr>
+          <w:b/>
+        </w:rPr>
+      </w:pPr>
+    </w:p>
+    <w:p>
+      <w:r>
+        <w:rPr>
+          <w:b/>
+        </w:rPr>
         <w:t xml:space="preserve">April 29, 2012: </w:t>
       </w:r>
       <w:r>
@@ -35,11 +116,7 @@
         <w:t xml:space="preserve"> </w:t>
       </w:r>
       <w:r>
-        <w:t xml:space="preserve">Trying to convey how the optimal t. </w:t>
-      </w:r>
-      <w:bookmarkEnd w:id="0"/>
-      <w:r>
-        <w:t xml:space="preserve">start can show </w:t>
+        <w:t xml:space="preserve">Trying to convey how the optimal t. start can show </w:t>
       </w:r>
       <w:r>
         <w:rPr>
@@ -48,15 +125,7 @@
         <w:t xml:space="preserve">unexpectedly fast, accelerating, decelerating, reversing, or other complex behaviors with a constant increase </w:t>
       </w:r>
       <w:r>
-        <w:t xml:space="preserve">in one environmental variable (say, temp). </w:t>
-      </w:r>
-      <w:proofErr w:type="gramStart"/>
-      <w:r>
-        <w:t>Forked side analysis into “moving windows” folder.</w:t>
-      </w:r>
-      <w:proofErr w:type="gramEnd"/>
-      <w:r>
-        <w:t xml:space="preserve"> In this analysis, the temperature increase by a constant interval each year, but the time point where the temp crosses </w:t>
+        <w:t xml:space="preserve">in one environmental variable (say, temp). Forked side analysis into “moving windows” folder. In this analysis, the temperature increase by a constant interval each year, but the time point where the temp crosses </w:t>
       </w:r>
       <w:proofErr w:type="spellStart"/>
       <w:r>
@@ -159,6 +228,7 @@
         <w:rPr>
           <w:noProof/>
         </w:rPr>
+        <w:lastRenderedPageBreak/>
         <w:drawing>
           <wp:inline distT="0" distB="0" distL="0" distR="0" wp14:anchorId="2129B596" wp14:editId="5827F0B1">
             <wp:extent cx="2676525" cy="1906208"/>
@@ -242,7 +312,6 @@
         <w:rPr>
           <w:noProof/>
         </w:rPr>
-        <w:lastRenderedPageBreak/>
         <w:drawing>
           <wp:inline distT="0" distB="0" distL="0" distR="0" wp14:anchorId="1B40DCD8" wp14:editId="1C098991">
             <wp:extent cx="2990850" cy="2128409"/>
@@ -330,46 +399,38 @@
       </w:r>
       <w:proofErr w:type="spellEnd"/>
       <w:r>
-        <w:t xml:space="preserve"> scenario? rain?), but increases in this kind of curve leads to later </w:t>
+        <w:t xml:space="preserve"> scenario? rain?), but increases in this kind of curve leads to later phenologies, instead of earlier ones. </w:t>
+      </w:r>
+    </w:p>
+    <w:p>
+      <w:r>
+        <w:rPr>
+          <w:b/>
+        </w:rPr>
+        <w:t>April 23, 2012:</w:t>
+      </w:r>
+      <w:r>
+        <w:t xml:space="preserve"> Got the main simulation parts running yesterday: initialize the population, selection, reproduction, mutation, and generations.  The plotting is working well. Today, I will try to streamline the code, and figure out a way to get the environment to vary, and create a more realistic selection regime. </w:t>
+      </w:r>
+    </w:p>
+    <w:p>
+      <w:r>
+        <w:t xml:space="preserve">v. 2012-04-23-01 corrected several bug fixes, including error when </w:t>
       </w:r>
       <w:proofErr w:type="spellStart"/>
       <w:r>
-        <w:t>phenologies</w:t>
+        <w:t>t.start</w:t>
       </w:r>
       <w:proofErr w:type="spellEnd"/>
       <w:r>
-        <w:t xml:space="preserve">, instead of earlier ones. </w:t>
-      </w:r>
-    </w:p>
-    <w:p>
-      <w:r>
-        <w:rPr>
-          <w:b/>
-        </w:rPr>
-        <w:t>April 23, 2012:</w:t>
-      </w:r>
-      <w:r>
-        <w:t xml:space="preserve"> Got the main simulation parts running yesterday: initialize the population, selection, reproduction, mutation, and generations.  The plotting is working well. Today, I will try to streamline the code, and figure out a way to get the environment to vary, and create a more realistic selection regime. </w:t>
-      </w:r>
-    </w:p>
-    <w:p>
-      <w:r>
-        <w:t xml:space="preserve">v. 2012-04-23-01 corrected several bug fixes, including error when </w:t>
+        <w:t xml:space="preserve"> &gt; 12; tested with </w:t>
       </w:r>
       <w:proofErr w:type="spellStart"/>
       <w:r>
-        <w:t>t.start</w:t>
+        <w:t>precip</w:t>
       </w:r>
       <w:proofErr w:type="spellEnd"/>
       <w:r>
-        <w:t xml:space="preserve"> &gt; 12; tested with </w:t>
-      </w:r>
-      <w:proofErr w:type="spellStart"/>
-      <w:r>
-        <w:t>precip</w:t>
-      </w:r>
-      <w:proofErr w:type="spellEnd"/>
-      <w:r>
         <w:t xml:space="preserve"> data and with SD&lt;1; the population finds the windows of opportunity faster with less mutational variation. </w:t>
       </w:r>
     </w:p>
@@ -404,6 +465,7 @@
     </w:p>
     <w:p>
       <w:r>
+        <w:lastRenderedPageBreak/>
         <w:t>v. 2012-04-23-05 added tunable inter-annual random environmental variation which affects the cumulative W</w:t>
       </w:r>
     </w:p>
@@ -418,8 +480,102 @@
 </w:document>
 </file>
 
+<file path=word/numbering.xml><?xml version="1.0" encoding="utf-8"?>
+<w:numbering xmlns:wpc="http://schemas.microsoft.com/office/word/2010/wordprocessingCanvas" xmlns:cx="http://schemas.microsoft.com/office/drawing/2014/chartex" xmlns:cx1="http://schemas.microsoft.com/office/drawing/2015/9/8/chartex" xmlns:mc="http://schemas.openxmlformats.org/markup-compatibility/2006" xmlns:o="urn:schemas-microsoft-com:office:office" xmlns:r="http://schemas.openxmlformats.org/officeDocument/2006/relationships" xmlns:m="http://schemas.openxmlformats.org/officeDocument/2006/math" xmlns:v="urn:schemas-microsoft-com:vml" xmlns:wp14="http://schemas.microsoft.com/office/word/2010/wordprocessingDrawing" xmlns:wp="http://schemas.openxmlformats.org/drawingml/2006/wordprocessingDrawing" xmlns:w10="urn:schemas-microsoft-com:office:word" xmlns:w="http://schemas.openxmlformats.org/wordprocessingml/2006/main" xmlns:w14="http://schemas.microsoft.com/office/word/2010/wordml" xmlns:w15="http://schemas.microsoft.com/office/word/2012/wordml" xmlns:w16se="http://schemas.microsoft.com/office/word/2015/wordml/symex" xmlns:wpg="http://schemas.microsoft.com/office/word/2010/wordprocessingGroup" xmlns:wpi="http://schemas.microsoft.com/office/word/2010/wordprocessingInk" xmlns:wne="http://schemas.microsoft.com/office/word/2006/wordml" xmlns:wps="http://schemas.microsoft.com/office/word/2010/wordprocessingShape" mc:Ignorable="w14 w15 w16se wp14">
+  <w:abstractNum w:abstractNumId="0" w15:restartNumberingAfterBreak="0">
+    <w:nsid w:val="75AE5535"/>
+    <w:multiLevelType w:val="multilevel"/>
+    <w:tmpl w:val="0409001D"/>
+    <w:lvl w:ilvl="0">
+      <w:start w:val="1"/>
+      <w:numFmt w:val="decimal"/>
+      <w:lvlText w:val="%1)"/>
+      <w:lvlJc w:val="left"/>
+      <w:pPr>
+        <w:ind w:left="360" w:hanging="360"/>
+      </w:pPr>
+    </w:lvl>
+    <w:lvl w:ilvl="1">
+      <w:start w:val="1"/>
+      <w:numFmt w:val="lowerLetter"/>
+      <w:lvlText w:val="%2)"/>
+      <w:lvlJc w:val="left"/>
+      <w:pPr>
+        <w:ind w:left="720" w:hanging="360"/>
+      </w:pPr>
+    </w:lvl>
+    <w:lvl w:ilvl="2">
+      <w:start w:val="1"/>
+      <w:numFmt w:val="lowerRoman"/>
+      <w:lvlText w:val="%3)"/>
+      <w:lvlJc w:val="left"/>
+      <w:pPr>
+        <w:ind w:left="1080" w:hanging="360"/>
+      </w:pPr>
+    </w:lvl>
+    <w:lvl w:ilvl="3">
+      <w:start w:val="1"/>
+      <w:numFmt w:val="decimal"/>
+      <w:lvlText w:val="(%4)"/>
+      <w:lvlJc w:val="left"/>
+      <w:pPr>
+        <w:ind w:left="1440" w:hanging="360"/>
+      </w:pPr>
+    </w:lvl>
+    <w:lvl w:ilvl="4">
+      <w:start w:val="1"/>
+      <w:numFmt w:val="lowerLetter"/>
+      <w:lvlText w:val="(%5)"/>
+      <w:lvlJc w:val="left"/>
+      <w:pPr>
+        <w:ind w:left="1800" w:hanging="360"/>
+      </w:pPr>
+    </w:lvl>
+    <w:lvl w:ilvl="5">
+      <w:start w:val="1"/>
+      <w:numFmt w:val="lowerRoman"/>
+      <w:lvlText w:val="(%6)"/>
+      <w:lvlJc w:val="left"/>
+      <w:pPr>
+        <w:ind w:left="2160" w:hanging="360"/>
+      </w:pPr>
+    </w:lvl>
+    <w:lvl w:ilvl="6">
+      <w:start w:val="1"/>
+      <w:numFmt w:val="decimal"/>
+      <w:lvlText w:val="%7."/>
+      <w:lvlJc w:val="left"/>
+      <w:pPr>
+        <w:ind w:left="2520" w:hanging="360"/>
+      </w:pPr>
+    </w:lvl>
+    <w:lvl w:ilvl="7">
+      <w:start w:val="1"/>
+      <w:numFmt w:val="lowerLetter"/>
+      <w:lvlText w:val="%8."/>
+      <w:lvlJc w:val="left"/>
+      <w:pPr>
+        <w:ind w:left="2880" w:hanging="360"/>
+      </w:pPr>
+    </w:lvl>
+    <w:lvl w:ilvl="8">
+      <w:start w:val="1"/>
+      <w:numFmt w:val="lowerRoman"/>
+      <w:lvlText w:val="%9."/>
+      <w:lvlJc w:val="left"/>
+      <w:pPr>
+        <w:ind w:left="3240" w:hanging="360"/>
+      </w:pPr>
+    </w:lvl>
+  </w:abstractNum>
+  <w:num w:numId="1">
+    <w:abstractNumId w:val="0"/>
+  </w:num>
+</w:numbering>
+</file>
+
 <file path=word/styles.xml><?xml version="1.0" encoding="utf-8"?>
-<w:styles xmlns:mc="http://schemas.openxmlformats.org/markup-compatibility/2006" xmlns:r="http://schemas.openxmlformats.org/officeDocument/2006/relationships" xmlns:w="http://schemas.openxmlformats.org/wordprocessingml/2006/main" xmlns:w14="http://schemas.microsoft.com/office/word/2010/wordml" mc:Ignorable="w14">
+<w:styles xmlns:mc="http://schemas.openxmlformats.org/markup-compatibility/2006" xmlns:r="http://schemas.openxmlformats.org/officeDocument/2006/relationships" xmlns:w="http://schemas.openxmlformats.org/wordprocessingml/2006/main" xmlns:w14="http://schemas.microsoft.com/office/word/2010/wordml" xmlns:w15="http://schemas.microsoft.com/office/word/2012/wordml" xmlns:w16se="http://schemas.microsoft.com/office/word/2015/wordml/symex" mc:Ignorable="w14 w15 w16se">
   <w:docDefaults>
     <w:rPrDefault>
       <w:rPr>
@@ -435,145 +591,378 @@
       </w:pPr>
     </w:pPrDefault>
   </w:docDefaults>
-  <w:latentStyles w:defLockedState="0" w:defUIPriority="99" w:defSemiHidden="1" w:defUnhideWhenUsed="1" w:defQFormat="0" w:count="267">
-    <w:lsdException w:name="Normal" w:semiHidden="0" w:uiPriority="0" w:unhideWhenUsed="0" w:qFormat="1"/>
-    <w:lsdException w:name="heading 1" w:semiHidden="0" w:uiPriority="9" w:unhideWhenUsed="0" w:qFormat="1"/>
-    <w:lsdException w:name="heading 2" w:uiPriority="9" w:qFormat="1"/>
-    <w:lsdException w:name="heading 3" w:uiPriority="9" w:qFormat="1"/>
-    <w:lsdException w:name="heading 4" w:uiPriority="9" w:qFormat="1"/>
-    <w:lsdException w:name="heading 5" w:uiPriority="9" w:qFormat="1"/>
-    <w:lsdException w:name="heading 6" w:uiPriority="9" w:qFormat="1"/>
-    <w:lsdException w:name="heading 7" w:uiPriority="9" w:qFormat="1"/>
-    <w:lsdException w:name="heading 8" w:uiPriority="9" w:qFormat="1"/>
-    <w:lsdException w:name="heading 9" w:uiPriority="9" w:qFormat="1"/>
-    <w:lsdException w:name="toc 1" w:uiPriority="39"/>
-    <w:lsdException w:name="toc 2" w:uiPriority="39"/>
-    <w:lsdException w:name="toc 3" w:uiPriority="39"/>
-    <w:lsdException w:name="toc 4" w:uiPriority="39"/>
-    <w:lsdException w:name="toc 5" w:uiPriority="39"/>
-    <w:lsdException w:name="toc 6" w:uiPriority="39"/>
-    <w:lsdException w:name="toc 7" w:uiPriority="39"/>
-    <w:lsdException w:name="toc 8" w:uiPriority="39"/>
-    <w:lsdException w:name="toc 9" w:uiPriority="39"/>
-    <w:lsdException w:name="annotation text" w:qFormat="1"/>
-    <w:lsdException w:name="caption" w:uiPriority="35" w:qFormat="1"/>
-    <w:lsdException w:name="Title" w:semiHidden="0" w:uiPriority="10" w:unhideWhenUsed="0" w:qFormat="1"/>
-    <w:lsdException w:name="Default Paragraph Font" w:uiPriority="1"/>
-    <w:lsdException w:name="Subtitle" w:semiHidden="0" w:uiPriority="11" w:unhideWhenUsed="0" w:qFormat="1"/>
-    <w:lsdException w:name="Strong" w:semiHidden="0" w:uiPriority="22" w:unhideWhenUsed="0" w:qFormat="1"/>
-    <w:lsdException w:name="Emphasis" w:semiHidden="0" w:uiPriority="20" w:unhideWhenUsed="0" w:qFormat="1"/>
-    <w:lsdException w:name="Table Grid" w:semiHidden="0" w:uiPriority="59" w:unhideWhenUsed="0"/>
-    <w:lsdException w:name="Placeholder Text" w:unhideWhenUsed="0"/>
-    <w:lsdException w:name="No Spacing" w:semiHidden="0" w:uiPriority="1" w:unhideWhenUsed="0" w:qFormat="1"/>
-    <w:lsdException w:name="Light Shading" w:semiHidden="0" w:uiPriority="60" w:unhideWhenUsed="0"/>
-    <w:lsdException w:name="Light List" w:semiHidden="0" w:uiPriority="61" w:unhideWhenUsed="0"/>
-    <w:lsdException w:name="Light Grid" w:semiHidden="0" w:uiPriority="62" w:unhideWhenUsed="0"/>
-    <w:lsdException w:name="Medium Shading 1" w:semiHidden="0" w:uiPriority="63" w:unhideWhenUsed="0"/>
-    <w:lsdException w:name="Medium Shading 2" w:semiHidden="0" w:uiPriority="64" w:unhideWhenUsed="0"/>
-    <w:lsdException w:name="Medium List 1" w:semiHidden="0" w:uiPriority="65" w:unhideWhenUsed="0"/>
-    <w:lsdException w:name="Medium List 2" w:semiHidden="0" w:uiPriority="66" w:unhideWhenUsed="0"/>
-    <w:lsdException w:name="Medium Grid 1" w:semiHidden="0" w:uiPriority="67" w:unhideWhenUsed="0"/>
-    <w:lsdException w:name="Medium Grid 2" w:semiHidden="0" w:uiPriority="68" w:unhideWhenUsed="0"/>
-    <w:lsdException w:name="Medium Grid 3" w:semiHidden="0" w:uiPriority="69" w:unhideWhenUsed="0"/>
-    <w:lsdException w:name="Dark List" w:semiHidden="0" w:uiPriority="70" w:unhideWhenUsed="0"/>
-    <w:lsdException w:name="Colorful Shading" w:semiHidden="0" w:uiPriority="71" w:unhideWhenUsed="0"/>
-    <w:lsdException w:name="Colorful List" w:semiHidden="0" w:uiPriority="72" w:unhideWhenUsed="0"/>
-    <w:lsdException w:name="Colorful Grid" w:semiHidden="0" w:uiPriority="73" w:unhideWhenUsed="0"/>
-    <w:lsdException w:name="Light Shading Accent 1" w:semiHidden="0" w:uiPriority="60" w:unhideWhenUsed="0"/>
-    <w:lsdException w:name="Light List Accent 1" w:semiHidden="0" w:uiPriority="61" w:unhideWhenUsed="0"/>
-    <w:lsdException w:name="Light Grid Accent 1" w:semiHidden="0" w:uiPriority="62" w:unhideWhenUsed="0"/>
-    <w:lsdException w:name="Medium Shading 1 Accent 1" w:semiHidden="0" w:uiPriority="63" w:unhideWhenUsed="0"/>
-    <w:lsdException w:name="Medium Shading 2 Accent 1" w:semiHidden="0" w:uiPriority="64" w:unhideWhenUsed="0"/>
-    <w:lsdException w:name="Medium List 1 Accent 1" w:semiHidden="0" w:uiPriority="65" w:unhideWhenUsed="0"/>
-    <w:lsdException w:name="Revision" w:unhideWhenUsed="0"/>
-    <w:lsdException w:name="List Paragraph" w:semiHidden="0" w:uiPriority="34" w:unhideWhenUsed="0" w:qFormat="1"/>
-    <w:lsdException w:name="Quote" w:semiHidden="0" w:uiPriority="29" w:unhideWhenUsed="0" w:qFormat="1"/>
-    <w:lsdException w:name="Intense Quote" w:semiHidden="0" w:uiPriority="30" w:unhideWhenUsed="0" w:qFormat="1"/>
-    <w:lsdException w:name="Medium List 2 Accent 1" w:semiHidden="0" w:uiPriority="66" w:unhideWhenUsed="0"/>
-    <w:lsdException w:name="Medium Grid 1 Accent 1" w:semiHidden="0" w:uiPriority="67" w:unhideWhenUsed="0"/>
-    <w:lsdException w:name="Medium Grid 2 Accent 1" w:semiHidden="0" w:uiPriority="68" w:unhideWhenUsed="0"/>
-    <w:lsdException w:name="Medium Grid 3 Accent 1" w:semiHidden="0" w:uiPriority="69" w:unhideWhenUsed="0"/>
-    <w:lsdException w:name="Dark List Accent 1" w:semiHidden="0" w:uiPriority="70" w:unhideWhenUsed="0"/>
-    <w:lsdException w:name="Colorful Shading Accent 1" w:semiHidden="0" w:uiPriority="71" w:unhideWhenUsed="0"/>
-    <w:lsdException w:name="Colorful List Accent 1" w:semiHidden="0" w:uiPriority="72" w:unhideWhenUsed="0"/>
-    <w:lsdException w:name="Colorful Grid Accent 1" w:semiHidden="0" w:uiPriority="73" w:unhideWhenUsed="0"/>
-    <w:lsdException w:name="Light Shading Accent 2" w:semiHidden="0" w:uiPriority="60" w:unhideWhenUsed="0"/>
-    <w:lsdException w:name="Light List Accent 2" w:semiHidden="0" w:uiPriority="61" w:unhideWhenUsed="0"/>
-    <w:lsdException w:name="Light Grid Accent 2" w:semiHidden="0" w:uiPriority="62" w:unhideWhenUsed="0"/>
-    <w:lsdException w:name="Medium Shading 1 Accent 2" w:semiHidden="0" w:uiPriority="63" w:unhideWhenUsed="0"/>
-    <w:lsdException w:name="Medium Shading 2 Accent 2" w:semiHidden="0" w:uiPriority="64" w:unhideWhenUsed="0"/>
-    <w:lsdException w:name="Medium List 1 Accent 2" w:semiHidden="0" w:uiPriority="65" w:unhideWhenUsed="0"/>
-    <w:lsdException w:name="Medium List 2 Accent 2" w:semiHidden="0" w:uiPriority="66" w:unhideWhenUsed="0"/>
-    <w:lsdException w:name="Medium Grid 1 Accent 2" w:semiHidden="0" w:uiPriority="67" w:unhideWhenUsed="0"/>
-    <w:lsdException w:name="Medium Grid 2 Accent 2" w:semiHidden="0" w:uiPriority="68" w:unhideWhenUsed="0"/>
-    <w:lsdException w:name="Medium Grid 3 Accent 2" w:semiHidden="0" w:uiPriority="69" w:unhideWhenUsed="0"/>
-    <w:lsdException w:name="Dark List Accent 2" w:semiHidden="0" w:uiPriority="70" w:unhideWhenUsed="0"/>
-    <w:lsdException w:name="Colorful Shading Accent 2" w:semiHidden="0" w:uiPriority="71" w:unhideWhenUsed="0"/>
-    <w:lsdException w:name="Colorful List Accent 2" w:semiHidden="0" w:uiPriority="72" w:unhideWhenUsed="0"/>
-    <w:lsdException w:name="Colorful Grid Accent 2" w:semiHidden="0" w:uiPriority="73" w:unhideWhenUsed="0"/>
-    <w:lsdException w:name="Light Shading Accent 3" w:semiHidden="0" w:uiPriority="60" w:unhideWhenUsed="0"/>
-    <w:lsdException w:name="Light List Accent 3" w:semiHidden="0" w:uiPriority="61" w:unhideWhenUsed="0"/>
-    <w:lsdException w:name="Light Grid Accent 3" w:semiHidden="0" w:uiPriority="62" w:unhideWhenUsed="0"/>
-    <w:lsdException w:name="Medium Shading 1 Accent 3" w:semiHidden="0" w:uiPriority="63" w:unhideWhenUsed="0"/>
-    <w:lsdException w:name="Medium Shading 2 Accent 3" w:semiHidden="0" w:uiPriority="64" w:unhideWhenUsed="0"/>
-    <w:lsdException w:name="Medium List 1 Accent 3" w:semiHidden="0" w:uiPriority="65" w:unhideWhenUsed="0"/>
-    <w:lsdException w:name="Medium List 2 Accent 3" w:semiHidden="0" w:uiPriority="66" w:unhideWhenUsed="0"/>
-    <w:lsdException w:name="Medium Grid 1 Accent 3" w:semiHidden="0" w:uiPriority="67" w:unhideWhenUsed="0"/>
-    <w:lsdException w:name="Medium Grid 2 Accent 3" w:semiHidden="0" w:uiPriority="68" w:unhideWhenUsed="0"/>
-    <w:lsdException w:name="Medium Grid 3 Accent 3" w:semiHidden="0" w:uiPriority="69" w:unhideWhenUsed="0"/>
-    <w:lsdException w:name="Dark List Accent 3" w:semiHidden="0" w:uiPriority="70" w:unhideWhenUsed="0"/>
-    <w:lsdException w:name="Colorful Shading Accent 3" w:semiHidden="0" w:uiPriority="71" w:unhideWhenUsed="0"/>
-    <w:lsdException w:name="Colorful List Accent 3" w:semiHidden="0" w:uiPriority="72" w:unhideWhenUsed="0"/>
-    <w:lsdException w:name="Colorful Grid Accent 3" w:semiHidden="0" w:uiPriority="73" w:unhideWhenUsed="0"/>
-    <w:lsdException w:name="Light Shading Accent 4" w:semiHidden="0" w:uiPriority="60" w:unhideWhenUsed="0"/>
-    <w:lsdException w:name="Light List Accent 4" w:semiHidden="0" w:uiPriority="61" w:unhideWhenUsed="0"/>
-    <w:lsdException w:name="Light Grid Accent 4" w:semiHidden="0" w:uiPriority="62" w:unhideWhenUsed="0"/>
-    <w:lsdException w:name="Medium Shading 1 Accent 4" w:semiHidden="0" w:uiPriority="63" w:unhideWhenUsed="0"/>
-    <w:lsdException w:name="Medium Shading 2 Accent 4" w:semiHidden="0" w:uiPriority="64" w:unhideWhenUsed="0"/>
-    <w:lsdException w:name="Medium List 1 Accent 4" w:semiHidden="0" w:uiPriority="65" w:unhideWhenUsed="0"/>
-    <w:lsdException w:name="Medium List 2 Accent 4" w:semiHidden="0" w:uiPriority="66" w:unhideWhenUsed="0"/>
-    <w:lsdException w:name="Medium Grid 1 Accent 4" w:semiHidden="0" w:uiPriority="67" w:unhideWhenUsed="0"/>
-    <w:lsdException w:name="Medium Grid 2 Accent 4" w:semiHidden="0" w:uiPriority="68" w:unhideWhenUsed="0"/>
-    <w:lsdException w:name="Medium Grid 3 Accent 4" w:semiHidden="0" w:uiPriority="69" w:unhideWhenUsed="0"/>
-    <w:lsdException w:name="Dark List Accent 4" w:semiHidden="0" w:uiPriority="70" w:unhideWhenUsed="0"/>
-    <w:lsdException w:name="Colorful Shading Accent 4" w:semiHidden="0" w:uiPriority="71" w:unhideWhenUsed="0"/>
-    <w:lsdException w:name="Colorful List Accent 4" w:semiHidden="0" w:uiPriority="72" w:unhideWhenUsed="0"/>
-    <w:lsdException w:name="Colorful Grid Accent 4" w:semiHidden="0" w:uiPriority="73" w:unhideWhenUsed="0"/>
-    <w:lsdException w:name="Light Shading Accent 5" w:semiHidden="0" w:uiPriority="60" w:unhideWhenUsed="0"/>
-    <w:lsdException w:name="Light List Accent 5" w:semiHidden="0" w:uiPriority="61" w:unhideWhenUsed="0"/>
-    <w:lsdException w:name="Light Grid Accent 5" w:semiHidden="0" w:uiPriority="62" w:unhideWhenUsed="0"/>
-    <w:lsdException w:name="Medium Shading 1 Accent 5" w:semiHidden="0" w:uiPriority="63" w:unhideWhenUsed="0"/>
-    <w:lsdException w:name="Medium Shading 2 Accent 5" w:semiHidden="0" w:uiPriority="64" w:unhideWhenUsed="0"/>
-    <w:lsdException w:name="Medium List 1 Accent 5" w:semiHidden="0" w:uiPriority="65" w:unhideWhenUsed="0"/>
-    <w:lsdException w:name="Medium List 2 Accent 5" w:semiHidden="0" w:uiPriority="66" w:unhideWhenUsed="0"/>
-    <w:lsdException w:name="Medium Grid 1 Accent 5" w:semiHidden="0" w:uiPriority="67" w:unhideWhenUsed="0"/>
-    <w:lsdException w:name="Medium Grid 2 Accent 5" w:semiHidden="0" w:uiPriority="68" w:unhideWhenUsed="0"/>
-    <w:lsdException w:name="Medium Grid 3 Accent 5" w:semiHidden="0" w:uiPriority="69" w:unhideWhenUsed="0"/>
-    <w:lsdException w:name="Dark List Accent 5" w:semiHidden="0" w:uiPriority="70" w:unhideWhenUsed="0"/>
-    <w:lsdException w:name="Colorful Shading Accent 5" w:semiHidden="0" w:uiPriority="71" w:unhideWhenUsed="0"/>
-    <w:lsdException w:name="Colorful List Accent 5" w:semiHidden="0" w:uiPriority="72" w:unhideWhenUsed="0"/>
-    <w:lsdException w:name="Colorful Grid Accent 5" w:semiHidden="0" w:uiPriority="73" w:unhideWhenUsed="0"/>
-    <w:lsdException w:name="Light Shading Accent 6" w:semiHidden="0" w:uiPriority="60" w:unhideWhenUsed="0"/>
-    <w:lsdException w:name="Light List Accent 6" w:semiHidden="0" w:uiPriority="61" w:unhideWhenUsed="0"/>
-    <w:lsdException w:name="Light Grid Accent 6" w:semiHidden="0" w:uiPriority="62" w:unhideWhenUsed="0"/>
-    <w:lsdException w:name="Medium Shading 1 Accent 6" w:semiHidden="0" w:uiPriority="63" w:unhideWhenUsed="0"/>
-    <w:lsdException w:name="Medium Shading 2 Accent 6" w:semiHidden="0" w:uiPriority="64" w:unhideWhenUsed="0"/>
-    <w:lsdException w:name="Medium List 1 Accent 6" w:semiHidden="0" w:uiPriority="65" w:unhideWhenUsed="0"/>
-    <w:lsdException w:name="Medium List 2 Accent 6" w:semiHidden="0" w:uiPriority="66" w:unhideWhenUsed="0"/>
-    <w:lsdException w:name="Medium Grid 1 Accent 6" w:semiHidden="0" w:uiPriority="67" w:unhideWhenUsed="0"/>
-    <w:lsdException w:name="Medium Grid 2 Accent 6" w:semiHidden="0" w:uiPriority="68" w:unhideWhenUsed="0"/>
-    <w:lsdException w:name="Medium Grid 3 Accent 6" w:semiHidden="0" w:uiPriority="69" w:unhideWhenUsed="0"/>
-    <w:lsdException w:name="Dark List Accent 6" w:semiHidden="0" w:uiPriority="70" w:unhideWhenUsed="0"/>
-    <w:lsdException w:name="Colorful Shading Accent 6" w:semiHidden="0" w:uiPriority="71" w:unhideWhenUsed="0"/>
-    <w:lsdException w:name="Colorful List Accent 6" w:semiHidden="0" w:uiPriority="72" w:unhideWhenUsed="0"/>
-    <w:lsdException w:name="Colorful Grid Accent 6" w:semiHidden="0" w:uiPriority="73" w:unhideWhenUsed="0"/>
-    <w:lsdException w:name="Subtle Emphasis" w:semiHidden="0" w:uiPriority="19" w:unhideWhenUsed="0" w:qFormat="1"/>
-    <w:lsdException w:name="Intense Emphasis" w:semiHidden="0" w:uiPriority="21" w:unhideWhenUsed="0" w:qFormat="1"/>
-    <w:lsdException w:name="Subtle Reference" w:semiHidden="0" w:uiPriority="31" w:unhideWhenUsed="0" w:qFormat="1"/>
-    <w:lsdException w:name="Intense Reference" w:semiHidden="0" w:uiPriority="32" w:unhideWhenUsed="0" w:qFormat="1"/>
-    <w:lsdException w:name="Book Title" w:semiHidden="0" w:uiPriority="33" w:unhideWhenUsed="0" w:qFormat="1"/>
-    <w:lsdException w:name="Bibliography" w:uiPriority="37"/>
-    <w:lsdException w:name="TOC Heading" w:uiPriority="39" w:qFormat="1"/>
+  <w:latentStyles w:defLockedState="0" w:defUIPriority="99" w:defSemiHidden="0" w:defUnhideWhenUsed="0" w:defQFormat="0" w:count="371">
+    <w:lsdException w:name="Normal" w:uiPriority="0" w:qFormat="1"/>
+    <w:lsdException w:name="heading 1" w:uiPriority="9" w:qFormat="1"/>
+    <w:lsdException w:name="heading 2" w:semiHidden="1" w:uiPriority="9" w:unhideWhenUsed="1" w:qFormat="1"/>
+    <w:lsdException w:name="heading 3" w:semiHidden="1" w:uiPriority="9" w:unhideWhenUsed="1" w:qFormat="1"/>
+    <w:lsdException w:name="heading 4" w:semiHidden="1" w:uiPriority="9" w:unhideWhenUsed="1" w:qFormat="1"/>
+    <w:lsdException w:name="heading 5" w:semiHidden="1" w:uiPriority="9" w:unhideWhenUsed="1" w:qFormat="1"/>
+    <w:lsdException w:name="heading 6" w:semiHidden="1" w:uiPriority="9" w:unhideWhenUsed="1" w:qFormat="1"/>
+    <w:lsdException w:name="heading 7" w:semiHidden="1" w:uiPriority="9" w:unhideWhenUsed="1" w:qFormat="1"/>
+    <w:lsdException w:name="heading 8" w:semiHidden="1" w:uiPriority="9" w:unhideWhenUsed="1" w:qFormat="1"/>
+    <w:lsdException w:name="heading 9" w:semiHidden="1" w:uiPriority="9" w:unhideWhenUsed="1" w:qFormat="1"/>
+    <w:lsdException w:name="index 1" w:semiHidden="1" w:unhideWhenUsed="1"/>
+    <w:lsdException w:name="index 2" w:semiHidden="1" w:unhideWhenUsed="1"/>
+    <w:lsdException w:name="index 3" w:semiHidden="1" w:unhideWhenUsed="1"/>
+    <w:lsdException w:name="index 4" w:semiHidden="1" w:unhideWhenUsed="1"/>
+    <w:lsdException w:name="index 5" w:semiHidden="1" w:unhideWhenUsed="1"/>
+    <w:lsdException w:name="index 6" w:semiHidden="1" w:unhideWhenUsed="1"/>
+    <w:lsdException w:name="index 7" w:semiHidden="1" w:unhideWhenUsed="1"/>
+    <w:lsdException w:name="index 8" w:semiHidden="1" w:unhideWhenUsed="1"/>
+    <w:lsdException w:name="index 9" w:semiHidden="1" w:unhideWhenUsed="1"/>
+    <w:lsdException w:name="toc 1" w:semiHidden="1" w:uiPriority="39" w:unhideWhenUsed="1"/>
+    <w:lsdException w:name="toc 2" w:semiHidden="1" w:uiPriority="39" w:unhideWhenUsed="1"/>
+    <w:lsdException w:name="toc 3" w:semiHidden="1" w:uiPriority="39" w:unhideWhenUsed="1"/>
+    <w:lsdException w:name="toc 4" w:semiHidden="1" w:uiPriority="39" w:unhideWhenUsed="1"/>
+    <w:lsdException w:name="toc 5" w:semiHidden="1" w:uiPriority="39" w:unhideWhenUsed="1"/>
+    <w:lsdException w:name="toc 6" w:semiHidden="1" w:uiPriority="39" w:unhideWhenUsed="1"/>
+    <w:lsdException w:name="toc 7" w:semiHidden="1" w:uiPriority="39" w:unhideWhenUsed="1"/>
+    <w:lsdException w:name="toc 8" w:semiHidden="1" w:uiPriority="39" w:unhideWhenUsed="1"/>
+    <w:lsdException w:name="toc 9" w:semiHidden="1" w:uiPriority="39" w:unhideWhenUsed="1"/>
+    <w:lsdException w:name="Normal Indent" w:semiHidden="1" w:unhideWhenUsed="1"/>
+    <w:lsdException w:name="footnote text" w:semiHidden="1" w:unhideWhenUsed="1"/>
+    <w:lsdException w:name="annotation text" w:semiHidden="1" w:unhideWhenUsed="1" w:qFormat="1"/>
+    <w:lsdException w:name="header" w:semiHidden="1" w:unhideWhenUsed="1"/>
+    <w:lsdException w:name="footer" w:semiHidden="1" w:unhideWhenUsed="1"/>
+    <w:lsdException w:name="index heading" w:semiHidden="1" w:unhideWhenUsed="1"/>
+    <w:lsdException w:name="caption" w:semiHidden="1" w:uiPriority="35" w:unhideWhenUsed="1" w:qFormat="1"/>
+    <w:lsdException w:name="table of figures" w:semiHidden="1" w:unhideWhenUsed="1"/>
+    <w:lsdException w:name="envelope address" w:semiHidden="1" w:unhideWhenUsed="1"/>
+    <w:lsdException w:name="envelope return" w:semiHidden="1" w:unhideWhenUsed="1"/>
+    <w:lsdException w:name="footnote reference" w:semiHidden="1" w:unhideWhenUsed="1"/>
+    <w:lsdException w:name="annotation reference" w:semiHidden="1" w:unhideWhenUsed="1"/>
+    <w:lsdException w:name="line number" w:semiHidden="1" w:unhideWhenUsed="1"/>
+    <w:lsdException w:name="page number" w:semiHidden="1" w:unhideWhenUsed="1"/>
+    <w:lsdException w:name="endnote reference" w:semiHidden="1" w:unhideWhenUsed="1"/>
+    <w:lsdException w:name="endnote text" w:semiHidden="1" w:unhideWhenUsed="1"/>
+    <w:lsdException w:name="table of authorities" w:semiHidden="1" w:unhideWhenUsed="1"/>
+    <w:lsdException w:name="macro" w:semiHidden="1" w:unhideWhenUsed="1"/>
+    <w:lsdException w:name="toa heading" w:semiHidden="1" w:unhideWhenUsed="1"/>
+    <w:lsdException w:name="List" w:semiHidden="1" w:unhideWhenUsed="1"/>
+    <w:lsdException w:name="List Bullet" w:semiHidden="1" w:unhideWhenUsed="1"/>
+    <w:lsdException w:name="List Number" w:semiHidden="1" w:unhideWhenUsed="1"/>
+    <w:lsdException w:name="List 2" w:semiHidden="1" w:unhideWhenUsed="1"/>
+    <w:lsdException w:name="List 3" w:semiHidden="1" w:unhideWhenUsed="1"/>
+    <w:lsdException w:name="List 4" w:semiHidden="1" w:unhideWhenUsed="1"/>
+    <w:lsdException w:name="List 5" w:semiHidden="1" w:unhideWhenUsed="1"/>
+    <w:lsdException w:name="List Bullet 2" w:semiHidden="1" w:unhideWhenUsed="1"/>
+    <w:lsdException w:name="List Bullet 3" w:semiHidden="1" w:unhideWhenUsed="1"/>
+    <w:lsdException w:name="List Bullet 4" w:semiHidden="1" w:unhideWhenUsed="1"/>
+    <w:lsdException w:name="List Bullet 5" w:semiHidden="1" w:unhideWhenUsed="1"/>
+    <w:lsdException w:name="List Number 2" w:semiHidden="1" w:unhideWhenUsed="1"/>
+    <w:lsdException w:name="List Number 3" w:semiHidden="1" w:unhideWhenUsed="1"/>
+    <w:lsdException w:name="List Number 4" w:semiHidden="1" w:unhideWhenUsed="1"/>
+    <w:lsdException w:name="List Number 5" w:semiHidden="1" w:unhideWhenUsed="1"/>
+    <w:lsdException w:name="Title" w:uiPriority="10" w:qFormat="1"/>
+    <w:lsdException w:name="Closing" w:semiHidden="1" w:unhideWhenUsed="1"/>
+    <w:lsdException w:name="Signature" w:semiHidden="1" w:unhideWhenUsed="1"/>
+    <w:lsdException w:name="Default Paragraph Font" w:semiHidden="1" w:uiPriority="1" w:unhideWhenUsed="1"/>
+    <w:lsdException w:name="Body Text" w:semiHidden="1" w:unhideWhenUsed="1"/>
+    <w:lsdException w:name="Body Text Indent" w:semiHidden="1" w:unhideWhenUsed="1"/>
+    <w:lsdException w:name="List Continue" w:semiHidden="1" w:unhideWhenUsed="1"/>
+    <w:lsdException w:name="List Continue 2" w:semiHidden="1" w:unhideWhenUsed="1"/>
+    <w:lsdException w:name="List Continue 3" w:semiHidden="1" w:unhideWhenUsed="1"/>
+    <w:lsdException w:name="List Continue 4" w:semiHidden="1" w:unhideWhenUsed="1"/>
+    <w:lsdException w:name="List Continue 5" w:semiHidden="1" w:unhideWhenUsed="1"/>
+    <w:lsdException w:name="Message Header" w:semiHidden="1" w:unhideWhenUsed="1"/>
+    <w:lsdException w:name="Subtitle" w:uiPriority="11" w:qFormat="1"/>
+    <w:lsdException w:name="Salutation" w:semiHidden="1" w:unhideWhenUsed="1"/>
+    <w:lsdException w:name="Date" w:semiHidden="1" w:unhideWhenUsed="1"/>
+    <w:lsdException w:name="Body Text First Indent" w:semiHidden="1" w:unhideWhenUsed="1"/>
+    <w:lsdException w:name="Body Text First Indent 2" w:semiHidden="1" w:unhideWhenUsed="1"/>
+    <w:lsdException w:name="Note Heading" w:semiHidden="1" w:unhideWhenUsed="1"/>
+    <w:lsdException w:name="Body Text 2" w:semiHidden="1" w:unhideWhenUsed="1"/>
+    <w:lsdException w:name="Body Text 3" w:semiHidden="1" w:unhideWhenUsed="1"/>
+    <w:lsdException w:name="Body Text Indent 2" w:semiHidden="1" w:unhideWhenUsed="1"/>
+    <w:lsdException w:name="Body Text Indent 3" w:semiHidden="1" w:unhideWhenUsed="1"/>
+    <w:lsdException w:name="Block Text" w:semiHidden="1" w:unhideWhenUsed="1"/>
+    <w:lsdException w:name="Hyperlink" w:semiHidden="1" w:unhideWhenUsed="1"/>
+    <w:lsdException w:name="FollowedHyperlink" w:semiHidden="1" w:unhideWhenUsed="1"/>
+    <w:lsdException w:name="Strong" w:uiPriority="22" w:qFormat="1"/>
+    <w:lsdException w:name="Emphasis" w:uiPriority="20" w:qFormat="1"/>
+    <w:lsdException w:name="Document Map" w:semiHidden="1" w:unhideWhenUsed="1"/>
+    <w:lsdException w:name="Plain Text" w:semiHidden="1" w:unhideWhenUsed="1"/>
+    <w:lsdException w:name="E-mail Signature" w:semiHidden="1" w:unhideWhenUsed="1"/>
+    <w:lsdException w:name="HTML Top of Form" w:semiHidden="1" w:unhideWhenUsed="1"/>
+    <w:lsdException w:name="HTML Bottom of Form" w:semiHidden="1" w:unhideWhenUsed="1"/>
+    <w:lsdException w:name="Normal (Web)" w:semiHidden="1" w:unhideWhenUsed="1"/>
+    <w:lsdException w:name="HTML Acronym" w:semiHidden="1" w:unhideWhenUsed="1"/>
+    <w:lsdException w:name="HTML Address" w:semiHidden="1" w:unhideWhenUsed="1"/>
+    <w:lsdException w:name="HTML Cite" w:semiHidden="1" w:unhideWhenUsed="1"/>
+    <w:lsdException w:name="HTML Code" w:semiHidden="1" w:unhideWhenUsed="1"/>
+    <w:lsdException w:name="HTML Definition" w:semiHidden="1" w:unhideWhenUsed="1"/>
+    <w:lsdException w:name="HTML Keyboard" w:semiHidden="1" w:unhideWhenUsed="1"/>
+    <w:lsdException w:name="HTML Preformatted" w:semiHidden="1" w:unhideWhenUsed="1"/>
+    <w:lsdException w:name="HTML Sample" w:semiHidden="1" w:unhideWhenUsed="1"/>
+    <w:lsdException w:name="HTML Typewriter" w:semiHidden="1" w:unhideWhenUsed="1"/>
+    <w:lsdException w:name="HTML Variable" w:semiHidden="1" w:unhideWhenUsed="1"/>
+    <w:lsdException w:name="Normal Table" w:semiHidden="1" w:unhideWhenUsed="1"/>
+    <w:lsdException w:name="annotation subject" w:semiHidden="1" w:unhideWhenUsed="1"/>
+    <w:lsdException w:name="No List" w:semiHidden="1" w:unhideWhenUsed="1"/>
+    <w:lsdException w:name="Outline List 1" w:semiHidden="1" w:unhideWhenUsed="1"/>
+    <w:lsdException w:name="Outline List 2" w:semiHidden="1" w:unhideWhenUsed="1"/>
+    <w:lsdException w:name="Outline List 3" w:semiHidden="1" w:unhideWhenUsed="1"/>
+    <w:lsdException w:name="Table Simple 1" w:semiHidden="1" w:unhideWhenUsed="1"/>
+    <w:lsdException w:name="Table Simple 2" w:semiHidden="1" w:unhideWhenUsed="1"/>
+    <w:lsdException w:name="Table Simple 3" w:semiHidden="1" w:unhideWhenUsed="1"/>
+    <w:lsdException w:name="Table Classic 1" w:semiHidden="1" w:unhideWhenUsed="1"/>
+    <w:lsdException w:name="Table Classic 2" w:semiHidden="1" w:unhideWhenUsed="1"/>
+    <w:lsdException w:name="Table Classic 3" w:semiHidden="1" w:unhideWhenUsed="1"/>
+    <w:lsdException w:name="Table Classic 4" w:semiHidden="1" w:unhideWhenUsed="1"/>
+    <w:lsdException w:name="Table Colorful 1" w:semiHidden="1" w:unhideWhenUsed="1"/>
+    <w:lsdException w:name="Table Colorful 2" w:semiHidden="1" w:unhideWhenUsed="1"/>
+    <w:lsdException w:name="Table Colorful 3" w:semiHidden="1" w:unhideWhenUsed="1"/>
+    <w:lsdException w:name="Table Columns 1" w:semiHidden="1" w:unhideWhenUsed="1"/>
+    <w:lsdException w:name="Table Columns 2" w:semiHidden="1" w:unhideWhenUsed="1"/>
+    <w:lsdException w:name="Table Columns 3" w:semiHidden="1" w:unhideWhenUsed="1"/>
+    <w:lsdException w:name="Table Columns 4" w:semiHidden="1" w:unhideWhenUsed="1"/>
+    <w:lsdException w:name="Table Columns 5" w:semiHidden="1" w:unhideWhenUsed="1"/>
+    <w:lsdException w:name="Table Grid 1" w:semiHidden="1" w:unhideWhenUsed="1"/>
+    <w:lsdException w:name="Table Grid 2" w:semiHidden="1" w:unhideWhenUsed="1"/>
+    <w:lsdException w:name="Table Grid 3" w:semiHidden="1" w:unhideWhenUsed="1"/>
+    <w:lsdException w:name="Table Grid 4" w:semiHidden="1" w:unhideWhenUsed="1"/>
+    <w:lsdException w:name="Table Grid 5" w:semiHidden="1" w:unhideWhenUsed="1"/>
+    <w:lsdException w:name="Table Grid 6" w:semiHidden="1" w:unhideWhenUsed="1"/>
+    <w:lsdException w:name="Table Grid 7" w:semiHidden="1" w:unhideWhenUsed="1"/>
+    <w:lsdException w:name="Table Grid 8" w:semiHidden="1" w:unhideWhenUsed="1"/>
+    <w:lsdException w:name="Table List 1" w:semiHidden="1" w:unhideWhenUsed="1"/>
+    <w:lsdException w:name="Table List 2" w:semiHidden="1" w:unhideWhenUsed="1"/>
+    <w:lsdException w:name="Table List 3" w:semiHidden="1" w:unhideWhenUsed="1"/>
+    <w:lsdException w:name="Table List 4" w:semiHidden="1" w:unhideWhenUsed="1"/>
+    <w:lsdException w:name="Table List 5" w:semiHidden="1" w:unhideWhenUsed="1"/>
+    <w:lsdException w:name="Table List 6" w:semiHidden="1" w:unhideWhenUsed="1"/>
+    <w:lsdException w:name="Table List 7" w:semiHidden="1" w:unhideWhenUsed="1"/>
+    <w:lsdException w:name="Table List 8" w:semiHidden="1" w:unhideWhenUsed="1"/>
+    <w:lsdException w:name="Table 3D effects 1" w:semiHidden="1" w:unhideWhenUsed="1"/>
+    <w:lsdException w:name="Table 3D effects 2" w:semiHidden="1" w:unhideWhenUsed="1"/>
+    <w:lsdException w:name="Table 3D effects 3" w:semiHidden="1" w:unhideWhenUsed="1"/>
+    <w:lsdException w:name="Table Contemporary" w:semiHidden="1" w:unhideWhenUsed="1"/>
+    <w:lsdException w:name="Table Elegant" w:semiHidden="1" w:unhideWhenUsed="1"/>
+    <w:lsdException w:name="Table Professional" w:semiHidden="1" w:unhideWhenUsed="1"/>
+    <w:lsdException w:name="Table Subtle 1" w:semiHidden="1" w:unhideWhenUsed="1"/>
+    <w:lsdException w:name="Table Subtle 2" w:semiHidden="1" w:unhideWhenUsed="1"/>
+    <w:lsdException w:name="Table Web 1" w:semiHidden="1" w:unhideWhenUsed="1"/>
+    <w:lsdException w:name="Table Web 2" w:semiHidden="1" w:unhideWhenUsed="1"/>
+    <w:lsdException w:name="Table Web 3" w:semiHidden="1" w:unhideWhenUsed="1"/>
+    <w:lsdException w:name="Balloon Text" w:semiHidden="1" w:unhideWhenUsed="1"/>
+    <w:lsdException w:name="Table Grid" w:uiPriority="59"/>
+    <w:lsdException w:name="Table Theme" w:semiHidden="1" w:unhideWhenUsed="1"/>
+    <w:lsdException w:name="Placeholder Text" w:semiHidden="1"/>
+    <w:lsdException w:name="No Spacing" w:uiPriority="1" w:qFormat="1"/>
+    <w:lsdException w:name="Light Shading" w:uiPriority="60"/>
+    <w:lsdException w:name="Light List" w:uiPriority="61"/>
+    <w:lsdException w:name="Light Grid" w:uiPriority="62"/>
+    <w:lsdException w:name="Medium Shading 1" w:uiPriority="63"/>
+    <w:lsdException w:name="Medium Shading 2" w:uiPriority="64"/>
+    <w:lsdException w:name="Medium List 1" w:uiPriority="65"/>
+    <w:lsdException w:name="Medium List 2" w:uiPriority="66"/>
+    <w:lsdException w:name="Medium Grid 1" w:uiPriority="67"/>
+    <w:lsdException w:name="Medium Grid 2" w:uiPriority="68"/>
+    <w:lsdException w:name="Medium Grid 3" w:uiPriority="69"/>
+    <w:lsdException w:name="Dark List" w:uiPriority="70"/>
+    <w:lsdException w:name="Colorful Shading" w:uiPriority="71"/>
+    <w:lsdException w:name="Colorful List" w:uiPriority="72"/>
+    <w:lsdException w:name="Colorful Grid" w:uiPriority="73"/>
+    <w:lsdException w:name="Light Shading Accent 1" w:uiPriority="60"/>
+    <w:lsdException w:name="Light List Accent 1" w:uiPriority="61"/>
+    <w:lsdException w:name="Light Grid Accent 1" w:uiPriority="62"/>
+    <w:lsdException w:name="Medium Shading 1 Accent 1" w:uiPriority="63"/>
+    <w:lsdException w:name="Medium Shading 2 Accent 1" w:uiPriority="64"/>
+    <w:lsdException w:name="Medium List 1 Accent 1" w:uiPriority="65"/>
+    <w:lsdException w:name="Revision" w:semiHidden="1"/>
+    <w:lsdException w:name="List Paragraph" w:uiPriority="34" w:qFormat="1"/>
+    <w:lsdException w:name="Quote" w:uiPriority="29" w:qFormat="1"/>
+    <w:lsdException w:name="Intense Quote" w:uiPriority="30" w:qFormat="1"/>
+    <w:lsdException w:name="Medium List 2 Accent 1" w:uiPriority="66"/>
+    <w:lsdException w:name="Medium Grid 1 Accent 1" w:uiPriority="67"/>
+    <w:lsdException w:name="Medium Grid 2 Accent 1" w:uiPriority="68"/>
+    <w:lsdException w:name="Medium Grid 3 Accent 1" w:uiPriority="69"/>
+    <w:lsdException w:name="Dark List Accent 1" w:uiPriority="70"/>
+    <w:lsdException w:name="Colorful Shading Accent 1" w:uiPriority="71"/>
+    <w:lsdException w:name="Colorful List Accent 1" w:uiPriority="72"/>
+    <w:lsdException w:name="Colorful Grid Accent 1" w:uiPriority="73"/>
+    <w:lsdException w:name="Light Shading Accent 2" w:uiPriority="60"/>
+    <w:lsdException w:name="Light List Accent 2" w:uiPriority="61"/>
+    <w:lsdException w:name="Light Grid Accent 2" w:uiPriority="62"/>
+    <w:lsdException w:name="Medium Shading 1 Accent 2" w:uiPriority="63"/>
+    <w:lsdException w:name="Medium Shading 2 Accent 2" w:uiPriority="64"/>
+    <w:lsdException w:name="Medium List 1 Accent 2" w:uiPriority="65"/>
+    <w:lsdException w:name="Medium List 2 Accent 2" w:uiPriority="66"/>
+    <w:lsdException w:name="Medium Grid 1 Accent 2" w:uiPriority="67"/>
+    <w:lsdException w:name="Medium Grid 2 Accent 2" w:uiPriority="68"/>
+    <w:lsdException w:name="Medium Grid 3 Accent 2" w:uiPriority="69"/>
+    <w:lsdException w:name="Dark List Accent 2" w:uiPriority="70"/>
+    <w:lsdException w:name="Colorful Shading Accent 2" w:uiPriority="71"/>
+    <w:lsdException w:name="Colorful List Accent 2" w:uiPriority="72"/>
+    <w:lsdException w:name="Colorful Grid Accent 2" w:uiPriority="73"/>
+    <w:lsdException w:name="Light Shading Accent 3" w:uiPriority="60"/>
+    <w:lsdException w:name="Light List Accent 3" w:uiPriority="61"/>
+    <w:lsdException w:name="Light Grid Accent 3" w:uiPriority="62"/>
+    <w:lsdException w:name="Medium Shading 1 Accent 3" w:uiPriority="63"/>
+    <w:lsdException w:name="Medium Shading 2 Accent 3" w:uiPriority="64"/>
+    <w:lsdException w:name="Medium List 1 Accent 3" w:uiPriority="65"/>
+    <w:lsdException w:name="Medium List 2 Accent 3" w:uiPriority="66"/>
+    <w:lsdException w:name="Medium Grid 1 Accent 3" w:uiPriority="67"/>
+    <w:lsdException w:name="Medium Grid 2 Accent 3" w:uiPriority="68"/>
+    <w:lsdException w:name="Medium Grid 3 Accent 3" w:uiPriority="69"/>
+    <w:lsdException w:name="Dark List Accent 3" w:uiPriority="70"/>
+    <w:lsdException w:name="Colorful Shading Accent 3" w:uiPriority="71"/>
+    <w:lsdException w:name="Colorful List Accent 3" w:uiPriority="72"/>
+    <w:lsdException w:name="Colorful Grid Accent 3" w:uiPriority="73"/>
+    <w:lsdException w:name="Light Shading Accent 4" w:uiPriority="60"/>
+    <w:lsdException w:name="Light List Accent 4" w:uiPriority="61"/>
+    <w:lsdException w:name="Light Grid Accent 4" w:uiPriority="62"/>
+    <w:lsdException w:name="Medium Shading 1 Accent 4" w:uiPriority="63"/>
+    <w:lsdException w:name="Medium Shading 2 Accent 4" w:uiPriority="64"/>
+    <w:lsdException w:name="Medium List 1 Accent 4" w:uiPriority="65"/>
+    <w:lsdException w:name="Medium List 2 Accent 4" w:uiPriority="66"/>
+    <w:lsdException w:name="Medium Grid 1 Accent 4" w:uiPriority="67"/>
+    <w:lsdException w:name="Medium Grid 2 Accent 4" w:uiPriority="68"/>
+    <w:lsdException w:name="Medium Grid 3 Accent 4" w:uiPriority="69"/>
+    <w:lsdException w:name="Dark List Accent 4" w:uiPriority="70"/>
+    <w:lsdException w:name="Colorful Shading Accent 4" w:uiPriority="71"/>
+    <w:lsdException w:name="Colorful List Accent 4" w:uiPriority="72"/>
+    <w:lsdException w:name="Colorful Grid Accent 4" w:uiPriority="73"/>
+    <w:lsdException w:name="Light Shading Accent 5" w:uiPriority="60"/>
+    <w:lsdException w:name="Light List Accent 5" w:uiPriority="61"/>
+    <w:lsdException w:name="Light Grid Accent 5" w:uiPriority="62"/>
+    <w:lsdException w:name="Medium Shading 1 Accent 5" w:uiPriority="63"/>
+    <w:lsdException w:name="Medium Shading 2 Accent 5" w:uiPriority="64"/>
+    <w:lsdException w:name="Medium List 1 Accent 5" w:uiPriority="65"/>
+    <w:lsdException w:name="Medium List 2 Accent 5" w:uiPriority="66"/>
+    <w:lsdException w:name="Medium Grid 1 Accent 5" w:uiPriority="67"/>
+    <w:lsdException w:name="Medium Grid 2 Accent 5" w:uiPriority="68"/>
+    <w:lsdException w:name="Medium Grid 3 Accent 5" w:uiPriority="69"/>
+    <w:lsdException w:name="Dark List Accent 5" w:uiPriority="70"/>
+    <w:lsdException w:name="Colorful Shading Accent 5" w:uiPriority="71"/>
+    <w:lsdException w:name="Colorful List Accent 5" w:uiPriority="72"/>
+    <w:lsdException w:name="Colorful Grid Accent 5" w:uiPriority="73"/>
+    <w:lsdException w:name="Light Shading Accent 6" w:uiPriority="60"/>
+    <w:lsdException w:name="Light List Accent 6" w:uiPriority="61"/>
+    <w:lsdException w:name="Light Grid Accent 6" w:uiPriority="62"/>
+    <w:lsdException w:name="Medium Shading 1 Accent 6" w:uiPriority="63"/>
+    <w:lsdException w:name="Medium Shading 2 Accent 6" w:uiPriority="64"/>
+    <w:lsdException w:name="Medium List 1 Accent 6" w:uiPriority="65"/>
+    <w:lsdException w:name="Medium List 2 Accent 6" w:uiPriority="66"/>
+    <w:lsdException w:name="Medium Grid 1 Accent 6" w:uiPriority="67"/>
+    <w:lsdException w:name="Medium Grid 2 Accent 6" w:uiPriority="68"/>
+    <w:lsdException w:name="Medium Grid 3 Accent 6" w:uiPriority="69"/>
+    <w:lsdException w:name="Dark List Accent 6" w:uiPriority="70"/>
+    <w:lsdException w:name="Colorful Shading Accent 6" w:uiPriority="71"/>
+    <w:lsdException w:name="Colorful List Accent 6" w:uiPriority="72"/>
+    <w:lsdException w:name="Colorful Grid Accent 6" w:uiPriority="73"/>
+    <w:lsdException w:name="Subtle Emphasis" w:uiPriority="19" w:qFormat="1"/>
+    <w:lsdException w:name="Intense Emphasis" w:uiPriority="21" w:qFormat="1"/>
+    <w:lsdException w:name="Subtle Reference" w:uiPriority="31" w:qFormat="1"/>
+    <w:lsdException w:name="Intense Reference" w:uiPriority="32" w:qFormat="1"/>
+    <w:lsdException w:name="Book Title" w:uiPriority="33" w:qFormat="1"/>
+    <w:lsdException w:name="Bibliography" w:semiHidden="1" w:uiPriority="37" w:unhideWhenUsed="1"/>
+    <w:lsdException w:name="TOC Heading" w:semiHidden="1" w:uiPriority="39" w:unhideWhenUsed="1" w:qFormat="1"/>
+    <w:lsdException w:name="Plain Table 1" w:uiPriority="41"/>
+    <w:lsdException w:name="Plain Table 2" w:uiPriority="42"/>
+    <w:lsdException w:name="Plain Table 3" w:uiPriority="43"/>
+    <w:lsdException w:name="Plain Table 4" w:uiPriority="44"/>
+    <w:lsdException w:name="Plain Table 5" w:uiPriority="45"/>
+    <w:lsdException w:name="Grid Table Light" w:uiPriority="40"/>
+    <w:lsdException w:name="Grid Table 1 Light" w:uiPriority="46"/>
+    <w:lsdException w:name="Grid Table 2" w:uiPriority="47"/>
+    <w:lsdException w:name="Grid Table 3" w:uiPriority="48"/>
+    <w:lsdException w:name="Grid Table 4" w:uiPriority="49"/>
+    <w:lsdException w:name="Grid Table 5 Dark" w:uiPriority="50"/>
+    <w:lsdException w:name="Grid Table 6 Colorful" w:uiPriority="51"/>
+    <w:lsdException w:name="Grid Table 7 Colorful" w:uiPriority="52"/>
+    <w:lsdException w:name="Grid Table 1 Light Accent 1" w:uiPriority="46"/>
+    <w:lsdException w:name="Grid Table 2 Accent 1" w:uiPriority="47"/>
+    <w:lsdException w:name="Grid Table 3 Accent 1" w:uiPriority="48"/>
+    <w:lsdException w:name="Grid Table 4 Accent 1" w:uiPriority="49"/>
+    <w:lsdException w:name="Grid Table 5 Dark Accent 1" w:uiPriority="50"/>
+    <w:lsdException w:name="Grid Table 6 Colorful Accent 1" w:uiPriority="51"/>
+    <w:lsdException w:name="Grid Table 7 Colorful Accent 1" w:uiPriority="52"/>
+    <w:lsdException w:name="Grid Table 1 Light Accent 2" w:uiPriority="46"/>
+    <w:lsdException w:name="Grid Table 2 Accent 2" w:uiPriority="47"/>
+    <w:lsdException w:name="Grid Table 3 Accent 2" w:uiPriority="48"/>
+    <w:lsdException w:name="Grid Table 4 Accent 2" w:uiPriority="49"/>
+    <w:lsdException w:name="Grid Table 5 Dark Accent 2" w:uiPriority="50"/>
+    <w:lsdException w:name="Grid Table 6 Colorful Accent 2" w:uiPriority="51"/>
+    <w:lsdException w:name="Grid Table 7 Colorful Accent 2" w:uiPriority="52"/>
+    <w:lsdException w:name="Grid Table 1 Light Accent 3" w:uiPriority="46"/>
+    <w:lsdException w:name="Grid Table 2 Accent 3" w:uiPriority="47"/>
+    <w:lsdException w:name="Grid Table 3 Accent 3" w:uiPriority="48"/>
+    <w:lsdException w:name="Grid Table 4 Accent 3" w:uiPriority="49"/>
+    <w:lsdException w:name="Grid Table 5 Dark Accent 3" w:uiPriority="50"/>
+    <w:lsdException w:name="Grid Table 6 Colorful Accent 3" w:uiPriority="51"/>
+    <w:lsdException w:name="Grid Table 7 Colorful Accent 3" w:uiPriority="52"/>
+    <w:lsdException w:name="Grid Table 1 Light Accent 4" w:uiPriority="46"/>
+    <w:lsdException w:name="Grid Table 2 Accent 4" w:uiPriority="47"/>
+    <w:lsdException w:name="Grid Table 3 Accent 4" w:uiPriority="48"/>
+    <w:lsdException w:name="Grid Table 4 Accent 4" w:uiPriority="49"/>
+    <w:lsdException w:name="Grid Table 5 Dark Accent 4" w:uiPriority="50"/>
+    <w:lsdException w:name="Grid Table 6 Colorful Accent 4" w:uiPriority="51"/>
+    <w:lsdException w:name="Grid Table 7 Colorful Accent 4" w:uiPriority="52"/>
+    <w:lsdException w:name="Grid Table 1 Light Accent 5" w:uiPriority="46"/>
+    <w:lsdException w:name="Grid Table 2 Accent 5" w:uiPriority="47"/>
+    <w:lsdException w:name="Grid Table 3 Accent 5" w:uiPriority="48"/>
+    <w:lsdException w:name="Grid Table 4 Accent 5" w:uiPriority="49"/>
+    <w:lsdException w:name="Grid Table 5 Dark Accent 5" w:uiPriority="50"/>
+    <w:lsdException w:name="Grid Table 6 Colorful Accent 5" w:uiPriority="51"/>
+    <w:lsdException w:name="Grid Table 7 Colorful Accent 5" w:uiPriority="52"/>
+    <w:lsdException w:name="Grid Table 1 Light Accent 6" w:uiPriority="46"/>
+    <w:lsdException w:name="Grid Table 2 Accent 6" w:uiPriority="47"/>
+    <w:lsdException w:name="Grid Table 3 Accent 6" w:uiPriority="48"/>
+    <w:lsdException w:name="Grid Table 4 Accent 6" w:uiPriority="49"/>
+    <w:lsdException w:name="Grid Table 5 Dark Accent 6" w:uiPriority="50"/>
+    <w:lsdException w:name="Grid Table 6 Colorful Accent 6" w:uiPriority="51"/>
+    <w:lsdException w:name="Grid Table 7 Colorful Accent 6" w:uiPriority="52"/>
+    <w:lsdException w:name="List Table 1 Light" w:uiPriority="46"/>
+    <w:lsdException w:name="List Table 2" w:uiPriority="47"/>
+    <w:lsdException w:name="List Table 3" w:uiPriority="48"/>
+    <w:lsdException w:name="List Table 4" w:uiPriority="49"/>
+    <w:lsdException w:name="List Table 5 Dark" w:uiPriority="50"/>
+    <w:lsdException w:name="List Table 6 Colorful" w:uiPriority="51"/>
+    <w:lsdException w:name="List Table 7 Colorful" w:uiPriority="52"/>
+    <w:lsdException w:name="List Table 1 Light Accent 1" w:uiPriority="46"/>
+    <w:lsdException w:name="List Table 2 Accent 1" w:uiPriority="47"/>
+    <w:lsdException w:name="List Table 3 Accent 1" w:uiPriority="48"/>
+    <w:lsdException w:name="List Table 4 Accent 1" w:uiPriority="49"/>
+    <w:lsdException w:name="List Table 5 Dark Accent 1" w:uiPriority="50"/>
+    <w:lsdException w:name="List Table 6 Colorful Accent 1" w:uiPriority="51"/>
+    <w:lsdException w:name="List Table 7 Colorful Accent 1" w:uiPriority="52"/>
+    <w:lsdException w:name="List Table 1 Light Accent 2" w:uiPriority="46"/>
+    <w:lsdException w:name="List Table 2 Accent 2" w:uiPriority="47"/>
+    <w:lsdException w:name="List Table 3 Accent 2" w:uiPriority="48"/>
+    <w:lsdException w:name="List Table 4 Accent 2" w:uiPriority="49"/>
+    <w:lsdException w:name="List Table 5 Dark Accent 2" w:uiPriority="50"/>
+    <w:lsdException w:name="List Table 6 Colorful Accent 2" w:uiPriority="51"/>
+    <w:lsdException w:name="List Table 7 Colorful Accent 2" w:uiPriority="52"/>
+    <w:lsdException w:name="List Table 1 Light Accent 3" w:uiPriority="46"/>
+    <w:lsdException w:name="List Table 2 Accent 3" w:uiPriority="47"/>
+    <w:lsdException w:name="List Table 3 Accent 3" w:uiPriority="48"/>
+    <w:lsdException w:name="List Table 4 Accent 3" w:uiPriority="49"/>
+    <w:lsdException w:name="List Table 5 Dark Accent 3" w:uiPriority="50"/>
+    <w:lsdException w:name="List Table 6 Colorful Accent 3" w:uiPriority="51"/>
+    <w:lsdException w:name="List Table 7 Colorful Accent 3" w:uiPriority="52"/>
+    <w:lsdException w:name="List Table 1 Light Accent 4" w:uiPriority="46"/>
+    <w:lsdException w:name="List Table 2 Accent 4" w:uiPriority="47"/>
+    <w:lsdException w:name="List Table 3 Accent 4" w:uiPriority="48"/>
+    <w:lsdException w:name="List Table 4 Accent 4" w:uiPriority="49"/>
+    <w:lsdException w:name="List Table 5 Dark Accent 4" w:uiPriority="50"/>
+    <w:lsdException w:name="List Table 6 Colorful Accent 4" w:uiPriority="51"/>
+    <w:lsdException w:name="List Table 7 Colorful Accent 4" w:uiPriority="52"/>
+    <w:lsdException w:name="List Table 1 Light Accent 5" w:uiPriority="46"/>
+    <w:lsdException w:name="List Table 2 Accent 5" w:uiPriority="47"/>
+    <w:lsdException w:name="List Table 3 Accent 5" w:uiPriority="48"/>
+    <w:lsdException w:name="List Table 4 Accent 5" w:uiPriority="49"/>
+    <w:lsdException w:name="List Table 5 Dark Accent 5" w:uiPriority="50"/>
+    <w:lsdException w:name="List Table 6 Colorful Accent 5" w:uiPriority="51"/>
+    <w:lsdException w:name="List Table 7 Colorful Accent 5" w:uiPriority="52"/>
+    <w:lsdException w:name="List Table 1 Light Accent 6" w:uiPriority="46"/>
+    <w:lsdException w:name="List Table 2 Accent 6" w:uiPriority="47"/>
+    <w:lsdException w:name="List Table 3 Accent 6" w:uiPriority="48"/>
+    <w:lsdException w:name="List Table 4 Accent 6" w:uiPriority="49"/>
+    <w:lsdException w:name="List Table 5 Dark Accent 6" w:uiPriority="50"/>
+    <w:lsdException w:name="List Table 6 Colorful Accent 6" w:uiPriority="51"/>
+    <w:lsdException w:name="List Table 7 Colorful Accent 6" w:uiPriority="52"/>
   </w:latentStyles>
   <w:style w:type="paragraph" w:default="1" w:styleId="Normal">
     <w:name w:val="Normal"/>
@@ -708,298 +1097,16 @@
       <w:szCs w:val="16"/>
     </w:rPr>
   </w:style>
-</w:styles>
-</file>
-
-<file path=word/stylesWithEffects.xml><?xml version="1.0" encoding="utf-8"?>
-<w:styles xmlns:wpc="http://schemas.microsoft.com/office/word/2010/wordprocessingCanvas" xmlns:mc="http://schemas.openxmlformats.org/markup-compatibility/2006" xmlns:o="urn:schemas-microsoft-com:office:office" xmlns:r="http://schemas.openxmlformats.org/officeDocument/2006/relationships" xmlns:m="http://schemas.openxmlformats.org/officeDocument/2006/math" xmlns:v="urn:schemas-microsoft-com:vml" xmlns:wp14="http://schemas.microsoft.com/office/word/2010/wordprocessingDrawing" xmlns:wp="http://schemas.openxmlformats.org/drawingml/2006/wordprocessingDrawing" xmlns:w10="urn:schemas-microsoft-com:office:word" xmlns:w="http://schemas.openxmlformats.org/wordprocessingml/2006/main" xmlns:w14="http://schemas.microsoft.com/office/word/2010/wordml" xmlns:wpg="http://schemas.microsoft.com/office/word/2010/wordprocessingGroup" xmlns:wpi="http://schemas.microsoft.com/office/word/2010/wordprocessingInk" xmlns:wne="http://schemas.microsoft.com/office/word/2006/wordml" xmlns:wps="http://schemas.microsoft.com/office/word/2010/wordprocessingShape" mc:Ignorable="w14 wp14">
-  <w:docDefaults>
-    <w:rPrDefault>
-      <w:rPr>
-        <w:rFonts w:asciiTheme="minorHAnsi" w:eastAsiaTheme="minorHAnsi" w:hAnsiTheme="minorHAnsi" w:cstheme="minorBidi"/>
-        <w:sz w:val="22"/>
-        <w:szCs w:val="22"/>
-        <w:lang w:val="en-US" w:eastAsia="en-US" w:bidi="ar-SA"/>
-      </w:rPr>
-    </w:rPrDefault>
-    <w:pPrDefault>
-      <w:pPr>
-        <w:spacing w:before="100" w:beforeAutospacing="1" w:after="100" w:afterAutospacing="1"/>
-      </w:pPr>
-    </w:pPrDefault>
-  </w:docDefaults>
-  <w:latentStyles w:defLockedState="0" w:defUIPriority="99" w:defSemiHidden="1" w:defUnhideWhenUsed="1" w:defQFormat="0" w:count="267">
-    <w:lsdException w:name="Normal" w:semiHidden="0" w:uiPriority="0" w:unhideWhenUsed="0" w:qFormat="1"/>
-    <w:lsdException w:name="heading 1" w:semiHidden="0" w:uiPriority="9" w:unhideWhenUsed="0" w:qFormat="1"/>
-    <w:lsdException w:name="heading 2" w:uiPriority="9" w:qFormat="1"/>
-    <w:lsdException w:name="heading 3" w:uiPriority="9" w:qFormat="1"/>
-    <w:lsdException w:name="heading 4" w:uiPriority="9" w:qFormat="1"/>
-    <w:lsdException w:name="heading 5" w:uiPriority="9" w:qFormat="1"/>
-    <w:lsdException w:name="heading 6" w:uiPriority="9" w:qFormat="1"/>
-    <w:lsdException w:name="heading 7" w:uiPriority="9" w:qFormat="1"/>
-    <w:lsdException w:name="heading 8" w:uiPriority="9" w:qFormat="1"/>
-    <w:lsdException w:name="heading 9" w:uiPriority="9" w:qFormat="1"/>
-    <w:lsdException w:name="toc 1" w:uiPriority="39"/>
-    <w:lsdException w:name="toc 2" w:uiPriority="39"/>
-    <w:lsdException w:name="toc 3" w:uiPriority="39"/>
-    <w:lsdException w:name="toc 4" w:uiPriority="39"/>
-    <w:lsdException w:name="toc 5" w:uiPriority="39"/>
-    <w:lsdException w:name="toc 6" w:uiPriority="39"/>
-    <w:lsdException w:name="toc 7" w:uiPriority="39"/>
-    <w:lsdException w:name="toc 8" w:uiPriority="39"/>
-    <w:lsdException w:name="toc 9" w:uiPriority="39"/>
-    <w:lsdException w:name="annotation text" w:qFormat="1"/>
-    <w:lsdException w:name="caption" w:uiPriority="35" w:qFormat="1"/>
-    <w:lsdException w:name="Title" w:semiHidden="0" w:uiPriority="10" w:unhideWhenUsed="0" w:qFormat="1"/>
-    <w:lsdException w:name="Default Paragraph Font" w:uiPriority="1"/>
-    <w:lsdException w:name="Subtitle" w:semiHidden="0" w:uiPriority="11" w:unhideWhenUsed="0" w:qFormat="1"/>
-    <w:lsdException w:name="Strong" w:semiHidden="0" w:uiPriority="22" w:unhideWhenUsed="0" w:qFormat="1"/>
-    <w:lsdException w:name="Emphasis" w:semiHidden="0" w:uiPriority="20" w:unhideWhenUsed="0" w:qFormat="1"/>
-    <w:lsdException w:name="Table Grid" w:semiHidden="0" w:uiPriority="59" w:unhideWhenUsed="0"/>
-    <w:lsdException w:name="Placeholder Text" w:unhideWhenUsed="0"/>
-    <w:lsdException w:name="No Spacing" w:semiHidden="0" w:uiPriority="1" w:unhideWhenUsed="0" w:qFormat="1"/>
-    <w:lsdException w:name="Light Shading" w:semiHidden="0" w:uiPriority="60" w:unhideWhenUsed="0"/>
-    <w:lsdException w:name="Light List" w:semiHidden="0" w:uiPriority="61" w:unhideWhenUsed="0"/>
-    <w:lsdException w:name="Light Grid" w:semiHidden="0" w:uiPriority="62" w:unhideWhenUsed="0"/>
-    <w:lsdException w:name="Medium Shading 1" w:semiHidden="0" w:uiPriority="63" w:unhideWhenUsed="0"/>
-    <w:lsdException w:name="Medium Shading 2" w:semiHidden="0" w:uiPriority="64" w:unhideWhenUsed="0"/>
-    <w:lsdException w:name="Medium List 1" w:semiHidden="0" w:uiPriority="65" w:unhideWhenUsed="0"/>
-    <w:lsdException w:name="Medium List 2" w:semiHidden="0" w:uiPriority="66" w:unhideWhenUsed="0"/>
-    <w:lsdException w:name="Medium Grid 1" w:semiHidden="0" w:uiPriority="67" w:unhideWhenUsed="0"/>
-    <w:lsdException w:name="Medium Grid 2" w:semiHidden="0" w:uiPriority="68" w:unhideWhenUsed="0"/>
-    <w:lsdException w:name="Medium Grid 3" w:semiHidden="0" w:uiPriority="69" w:unhideWhenUsed="0"/>
-    <w:lsdException w:name="Dark List" w:semiHidden="0" w:uiPriority="70" w:unhideWhenUsed="0"/>
-    <w:lsdException w:name="Colorful Shading" w:semiHidden="0" w:uiPriority="71" w:unhideWhenUsed="0"/>
-    <w:lsdException w:name="Colorful List" w:semiHidden="0" w:uiPriority="72" w:unhideWhenUsed="0"/>
-    <w:lsdException w:name="Colorful Grid" w:semiHidden="0" w:uiPriority="73" w:unhideWhenUsed="0"/>
-    <w:lsdException w:name="Light Shading Accent 1" w:semiHidden="0" w:uiPriority="60" w:unhideWhenUsed="0"/>
-    <w:lsdException w:name="Light List Accent 1" w:semiHidden="0" w:uiPriority="61" w:unhideWhenUsed="0"/>
-    <w:lsdException w:name="Light Grid Accent 1" w:semiHidden="0" w:uiPriority="62" w:unhideWhenUsed="0"/>
-    <w:lsdException w:name="Medium Shading 1 Accent 1" w:semiHidden="0" w:uiPriority="63" w:unhideWhenUsed="0"/>
-    <w:lsdException w:name="Medium Shading 2 Accent 1" w:semiHidden="0" w:uiPriority="64" w:unhideWhenUsed="0"/>
-    <w:lsdException w:name="Medium List 1 Accent 1" w:semiHidden="0" w:uiPriority="65" w:unhideWhenUsed="0"/>
-    <w:lsdException w:name="Revision" w:unhideWhenUsed="0"/>
-    <w:lsdException w:name="List Paragraph" w:semiHidden="0" w:uiPriority="34" w:unhideWhenUsed="0" w:qFormat="1"/>
-    <w:lsdException w:name="Quote" w:semiHidden="0" w:uiPriority="29" w:unhideWhenUsed="0" w:qFormat="1"/>
-    <w:lsdException w:name="Intense Quote" w:semiHidden="0" w:uiPriority="30" w:unhideWhenUsed="0" w:qFormat="1"/>
-    <w:lsdException w:name="Medium List 2 Accent 1" w:semiHidden="0" w:uiPriority="66" w:unhideWhenUsed="0"/>
-    <w:lsdException w:name="Medium Grid 1 Accent 1" w:semiHidden="0" w:uiPriority="67" w:unhideWhenUsed="0"/>
-    <w:lsdException w:name="Medium Grid 2 Accent 1" w:semiHidden="0" w:uiPriority="68" w:unhideWhenUsed="0"/>
-    <w:lsdException w:name="Medium Grid 3 Accent 1" w:semiHidden="0" w:uiPriority="69" w:unhideWhenUsed="0"/>
-    <w:lsdException w:name="Dark List Accent 1" w:semiHidden="0" w:uiPriority="70" w:unhideWhenUsed="0"/>
-    <w:lsdException w:name="Colorful Shading Accent 1" w:semiHidden="0" w:uiPriority="71" w:unhideWhenUsed="0"/>
-    <w:lsdException w:name="Colorful List Accent 1" w:semiHidden="0" w:uiPriority="72" w:unhideWhenUsed="0"/>
-    <w:lsdException w:name="Colorful Grid Accent 1" w:semiHidden="0" w:uiPriority="73" w:unhideWhenUsed="0"/>
-    <w:lsdException w:name="Light Shading Accent 2" w:semiHidden="0" w:uiPriority="60" w:unhideWhenUsed="0"/>
-    <w:lsdException w:name="Light List Accent 2" w:semiHidden="0" w:uiPriority="61" w:unhideWhenUsed="0"/>
-    <w:lsdException w:name="Light Grid Accent 2" w:semiHidden="0" w:uiPriority="62" w:unhideWhenUsed="0"/>
-    <w:lsdException w:name="Medium Shading 1 Accent 2" w:semiHidden="0" w:uiPriority="63" w:unhideWhenUsed="0"/>
-    <w:lsdException w:name="Medium Shading 2 Accent 2" w:semiHidden="0" w:uiPriority="64" w:unhideWhenUsed="0"/>
-    <w:lsdException w:name="Medium List 1 Accent 2" w:semiHidden="0" w:uiPriority="65" w:unhideWhenUsed="0"/>
-    <w:lsdException w:name="Medium List 2 Accent 2" w:semiHidden="0" w:uiPriority="66" w:unhideWhenUsed="0"/>
-    <w:lsdException w:name="Medium Grid 1 Accent 2" w:semiHidden="0" w:uiPriority="67" w:unhideWhenUsed="0"/>
-    <w:lsdException w:name="Medium Grid 2 Accent 2" w:semiHidden="0" w:uiPriority="68" w:unhideWhenUsed="0"/>
-    <w:lsdException w:name="Medium Grid 3 Accent 2" w:semiHidden="0" w:uiPriority="69" w:unhideWhenUsed="0"/>
-    <w:lsdException w:name="Dark List Accent 2" w:semiHidden="0" w:uiPriority="70" w:unhideWhenUsed="0"/>
-    <w:lsdException w:name="Colorful Shading Accent 2" w:semiHidden="0" w:uiPriority="71" w:unhideWhenUsed="0"/>
-    <w:lsdException w:name="Colorful List Accent 2" w:semiHidden="0" w:uiPriority="72" w:unhideWhenUsed="0"/>
-    <w:lsdException w:name="Colorful Grid Accent 2" w:semiHidden="0" w:uiPriority="73" w:unhideWhenUsed="0"/>
-    <w:lsdException w:name="Light Shading Accent 3" w:semiHidden="0" w:uiPriority="60" w:unhideWhenUsed="0"/>
-    <w:lsdException w:name="Light List Accent 3" w:semiHidden="0" w:uiPriority="61" w:unhideWhenUsed="0"/>
-    <w:lsdException w:name="Light Grid Accent 3" w:semiHidden="0" w:uiPriority="62" w:unhideWhenUsed="0"/>
-    <w:lsdException w:name="Medium Shading 1 Accent 3" w:semiHidden="0" w:uiPriority="63" w:unhideWhenUsed="0"/>
-    <w:lsdException w:name="Medium Shading 2 Accent 3" w:semiHidden="0" w:uiPriority="64" w:unhideWhenUsed="0"/>
-    <w:lsdException w:name="Medium List 1 Accent 3" w:semiHidden="0" w:uiPriority="65" w:unhideWhenUsed="0"/>
-    <w:lsdException w:name="Medium List 2 Accent 3" w:semiHidden="0" w:uiPriority="66" w:unhideWhenUsed="0"/>
-    <w:lsdException w:name="Medium Grid 1 Accent 3" w:semiHidden="0" w:uiPriority="67" w:unhideWhenUsed="0"/>
-    <w:lsdException w:name="Medium Grid 2 Accent 3" w:semiHidden="0" w:uiPriority="68" w:unhideWhenUsed="0"/>
-    <w:lsdException w:name="Medium Grid 3 Accent 3" w:semiHidden="0" w:uiPriority="69" w:unhideWhenUsed="0"/>
-    <w:lsdException w:name="Dark List Accent 3" w:semiHidden="0" w:uiPriority="70" w:unhideWhenUsed="0"/>
-    <w:lsdException w:name="Colorful Shading Accent 3" w:semiHidden="0" w:uiPriority="71" w:unhideWhenUsed="0"/>
-    <w:lsdException w:name="Colorful List Accent 3" w:semiHidden="0" w:uiPriority="72" w:unhideWhenUsed="0"/>
-    <w:lsdException w:name="Colorful Grid Accent 3" w:semiHidden="0" w:uiPriority="73" w:unhideWhenUsed="0"/>
-    <w:lsdException w:name="Light Shading Accent 4" w:semiHidden="0" w:uiPriority="60" w:unhideWhenUsed="0"/>
-    <w:lsdException w:name="Light List Accent 4" w:semiHidden="0" w:uiPriority="61" w:unhideWhenUsed="0"/>
-    <w:lsdException w:name="Light Grid Accent 4" w:semiHidden="0" w:uiPriority="62" w:unhideWhenUsed="0"/>
-    <w:lsdException w:name="Medium Shading 1 Accent 4" w:semiHidden="0" w:uiPriority="63" w:unhideWhenUsed="0"/>
-    <w:lsdException w:name="Medium Shading 2 Accent 4" w:semiHidden="0" w:uiPriority="64" w:unhideWhenUsed="0"/>
-    <w:lsdException w:name="Medium List 1 Accent 4" w:semiHidden="0" w:uiPriority="65" w:unhideWhenUsed="0"/>
-    <w:lsdException w:name="Medium List 2 Accent 4" w:semiHidden="0" w:uiPriority="66" w:unhideWhenUsed="0"/>
-    <w:lsdException w:name="Medium Grid 1 Accent 4" w:semiHidden="0" w:uiPriority="67" w:unhideWhenUsed="0"/>
-    <w:lsdException w:name="Medium Grid 2 Accent 4" w:semiHidden="0" w:uiPriority="68" w:unhideWhenUsed="0"/>
-    <w:lsdException w:name="Medium Grid 3 Accent 4" w:semiHidden="0" w:uiPriority="69" w:unhideWhenUsed="0"/>
-    <w:lsdException w:name="Dark List Accent 4" w:semiHidden="0" w:uiPriority="70" w:unhideWhenUsed="0"/>
-    <w:lsdException w:name="Colorful Shading Accent 4" w:semiHidden="0" w:uiPriority="71" w:unhideWhenUsed="0"/>
-    <w:lsdException w:name="Colorful List Accent 4" w:semiHidden="0" w:uiPriority="72" w:unhideWhenUsed="0"/>
-    <w:lsdException w:name="Colorful Grid Accent 4" w:semiHidden="0" w:uiPriority="73" w:unhideWhenUsed="0"/>
-    <w:lsdException w:name="Light Shading Accent 5" w:semiHidden="0" w:uiPriority="60" w:unhideWhenUsed="0"/>
-    <w:lsdException w:name="Light List Accent 5" w:semiHidden="0" w:uiPriority="61" w:unhideWhenUsed="0"/>
-    <w:lsdException w:name="Light Grid Accent 5" w:semiHidden="0" w:uiPriority="62" w:unhideWhenUsed="0"/>
-    <w:lsdException w:name="Medium Shading 1 Accent 5" w:semiHidden="0" w:uiPriority="63" w:unhideWhenUsed="0"/>
-    <w:lsdException w:name="Medium Shading 2 Accent 5" w:semiHidden="0" w:uiPriority="64" w:unhideWhenUsed="0"/>
-    <w:lsdException w:name="Medium List 1 Accent 5" w:semiHidden="0" w:uiPriority="65" w:unhideWhenUsed="0"/>
-    <w:lsdException w:name="Medium List 2 Accent 5" w:semiHidden="0" w:uiPriority="66" w:unhideWhenUsed="0"/>
-    <w:lsdException w:name="Medium Grid 1 Accent 5" w:semiHidden="0" w:uiPriority="67" w:unhideWhenUsed="0"/>
-    <w:lsdException w:name="Medium Grid 2 Accent 5" w:semiHidden="0" w:uiPriority="68" w:unhideWhenUsed="0"/>
-    <w:lsdException w:name="Medium Grid 3 Accent 5" w:semiHidden="0" w:uiPriority="69" w:unhideWhenUsed="0"/>
-    <w:lsdException w:name="Dark List Accent 5" w:semiHidden="0" w:uiPriority="70" w:unhideWhenUsed="0"/>
-    <w:lsdException w:name="Colorful Shading Accent 5" w:semiHidden="0" w:uiPriority="71" w:unhideWhenUsed="0"/>
-    <w:lsdException w:name="Colorful List Accent 5" w:semiHidden="0" w:uiPriority="72" w:unhideWhenUsed="0"/>
-    <w:lsdException w:name="Colorful Grid Accent 5" w:semiHidden="0" w:uiPriority="73" w:unhideWhenUsed="0"/>
-    <w:lsdException w:name="Light Shading Accent 6" w:semiHidden="0" w:uiPriority="60" w:unhideWhenUsed="0"/>
-    <w:lsdException w:name="Light List Accent 6" w:semiHidden="0" w:uiPriority="61" w:unhideWhenUsed="0"/>
-    <w:lsdException w:name="Light Grid Accent 6" w:semiHidden="0" w:uiPriority="62" w:unhideWhenUsed="0"/>
-    <w:lsdException w:name="Medium Shading 1 Accent 6" w:semiHidden="0" w:uiPriority="63" w:unhideWhenUsed="0"/>
-    <w:lsdException w:name="Medium Shading 2 Accent 6" w:semiHidden="0" w:uiPriority="64" w:unhideWhenUsed="0"/>
-    <w:lsdException w:name="Medium List 1 Accent 6" w:semiHidden="0" w:uiPriority="65" w:unhideWhenUsed="0"/>
-    <w:lsdException w:name="Medium List 2 Accent 6" w:semiHidden="0" w:uiPriority="66" w:unhideWhenUsed="0"/>
-    <w:lsdException w:name="Medium Grid 1 Accent 6" w:semiHidden="0" w:uiPriority="67" w:unhideWhenUsed="0"/>
-    <w:lsdException w:name="Medium Grid 2 Accent 6" w:semiHidden="0" w:uiPriority="68" w:unhideWhenUsed="0"/>
-    <w:lsdException w:name="Medium Grid 3 Accent 6" w:semiHidden="0" w:uiPriority="69" w:unhideWhenUsed="0"/>
-    <w:lsdException w:name="Dark List Accent 6" w:semiHidden="0" w:uiPriority="70" w:unhideWhenUsed="0"/>
-    <w:lsdException w:name="Colorful Shading Accent 6" w:semiHidden="0" w:uiPriority="71" w:unhideWhenUsed="0"/>
-    <w:lsdException w:name="Colorful List Accent 6" w:semiHidden="0" w:uiPriority="72" w:unhideWhenUsed="0"/>
-    <w:lsdException w:name="Colorful Grid Accent 6" w:semiHidden="0" w:uiPriority="73" w:unhideWhenUsed="0"/>
-    <w:lsdException w:name="Subtle Emphasis" w:semiHidden="0" w:uiPriority="19" w:unhideWhenUsed="0" w:qFormat="1"/>
-    <w:lsdException w:name="Intense Emphasis" w:semiHidden="0" w:uiPriority="21" w:unhideWhenUsed="0" w:qFormat="1"/>
-    <w:lsdException w:name="Subtle Reference" w:semiHidden="0" w:uiPriority="31" w:unhideWhenUsed="0" w:qFormat="1"/>
-    <w:lsdException w:name="Intense Reference" w:semiHidden="0" w:uiPriority="32" w:unhideWhenUsed="0" w:qFormat="1"/>
-    <w:lsdException w:name="Book Title" w:semiHidden="0" w:uiPriority="33" w:unhideWhenUsed="0" w:qFormat="1"/>
-    <w:lsdException w:name="Bibliography" w:uiPriority="37"/>
-    <w:lsdException w:name="TOC Heading" w:uiPriority="39" w:qFormat="1"/>
-  </w:latentStyles>
-  <w:style w:type="paragraph" w:default="1" w:styleId="Normal">
-    <w:name w:val="Normal"/>
+  <w:style w:type="paragraph" w:styleId="ListParagraph">
+    <w:name w:val="List Paragraph"/>
+    <w:basedOn w:val="Normal"/>
+    <w:uiPriority w:val="34"/>
     <w:qFormat/>
-  </w:style>
-  <w:style w:type="character" w:default="1" w:styleId="DefaultParagraphFont">
-    <w:name w:val="Default Paragraph Font"/>
-    <w:uiPriority w:val="1"/>
-    <w:semiHidden/>
-    <w:unhideWhenUsed/>
-  </w:style>
-  <w:style w:type="table" w:default="1" w:styleId="TableNormal">
-    <w:name w:val="Normal Table"/>
-    <w:uiPriority w:val="99"/>
-    <w:semiHidden/>
-    <w:unhideWhenUsed/>
-    <w:tblPr>
-      <w:tblInd w:w="0" w:type="dxa"/>
-      <w:tblCellMar>
-        <w:top w:w="0" w:type="dxa"/>
-        <w:left w:w="108" w:type="dxa"/>
-        <w:bottom w:w="0" w:type="dxa"/>
-        <w:right w:w="108" w:type="dxa"/>
-      </w:tblCellMar>
-    </w:tblPr>
-  </w:style>
-  <w:style w:type="numbering" w:default="1" w:styleId="NoList">
-    <w:name w:val="No List"/>
-    <w:uiPriority w:val="99"/>
-    <w:semiHidden/>
-    <w:unhideWhenUsed/>
-  </w:style>
-  <w:style w:type="paragraph" w:styleId="CommentText">
-    <w:name w:val="annotation text"/>
-    <w:basedOn w:val="Normal"/>
-    <w:link w:val="CommentTextChar"/>
-    <w:autoRedefine/>
-    <w:uiPriority w:val="99"/>
-    <w:semiHidden/>
-    <w:unhideWhenUsed/>
-    <w:qFormat/>
-    <w:rsid w:val="009E64CB"/>
+    <w:rsid w:val="00BE040F"/>
     <w:pPr>
-      <w:spacing w:before="0" w:beforeAutospacing="0" w:after="200" w:afterAutospacing="0"/>
+      <w:ind w:left="720"/>
+      <w:contextualSpacing/>
     </w:pPr>
-    <w:rPr>
-      <w:rFonts w:ascii="Arial" w:hAnsi="Arial"/>
-    </w:rPr>
-  </w:style>
-  <w:style w:type="character" w:customStyle="1" w:styleId="CommentTextChar">
-    <w:name w:val="Comment Text Char"/>
-    <w:basedOn w:val="DefaultParagraphFont"/>
-    <w:link w:val="CommentText"/>
-    <w:uiPriority w:val="99"/>
-    <w:semiHidden/>
-    <w:rsid w:val="009E64CB"/>
-    <w:rPr>
-      <w:rFonts w:ascii="Arial" w:hAnsi="Arial"/>
-    </w:rPr>
-  </w:style>
-  <w:style w:type="paragraph" w:styleId="Caption">
-    <w:name w:val="caption"/>
-    <w:basedOn w:val="Normal"/>
-    <w:next w:val="Normal"/>
-    <w:autoRedefine/>
-    <w:uiPriority w:val="35"/>
-    <w:unhideWhenUsed/>
-    <w:qFormat/>
-    <w:rsid w:val="00556775"/>
-    <w:pPr>
-      <w:spacing w:before="0" w:beforeAutospacing="0" w:after="200" w:afterAutospacing="0"/>
-    </w:pPr>
-    <w:rPr>
-      <w:rFonts w:ascii="Arial" w:hAnsi="Arial"/>
-      <w:b/>
-      <w:bCs/>
-      <w:sz w:val="20"/>
-      <w:szCs w:val="18"/>
-    </w:rPr>
-  </w:style>
-  <w:style w:type="paragraph" w:customStyle="1" w:styleId="code">
-    <w:name w:val="code"/>
-    <w:basedOn w:val="Normal"/>
-    <w:link w:val="codeChar"/>
-    <w:qFormat/>
-    <w:rsid w:val="005C3E9E"/>
-    <w:pPr>
-      <w:spacing w:before="0" w:beforeAutospacing="0" w:after="0" w:afterAutospacing="0"/>
-    </w:pPr>
-    <w:rPr>
-      <w:sz w:val="16"/>
-      <w:szCs w:val="16"/>
-    </w:rPr>
-  </w:style>
-  <w:style w:type="character" w:customStyle="1" w:styleId="codeChar">
-    <w:name w:val="code Char"/>
-    <w:basedOn w:val="DefaultParagraphFont"/>
-    <w:link w:val="code"/>
-    <w:rsid w:val="005C3E9E"/>
-    <w:rPr>
-      <w:sz w:val="16"/>
-      <w:szCs w:val="16"/>
-    </w:rPr>
-  </w:style>
-  <w:style w:type="paragraph" w:styleId="BalloonText">
-    <w:name w:val="Balloon Text"/>
-    <w:basedOn w:val="Normal"/>
-    <w:link w:val="BalloonTextChar"/>
-    <w:uiPriority w:val="99"/>
-    <w:semiHidden/>
-    <w:unhideWhenUsed/>
-    <w:rsid w:val="00DC13CE"/>
-    <w:pPr>
-      <w:spacing w:before="0" w:after="0"/>
-    </w:pPr>
-    <w:rPr>
-      <w:rFonts w:ascii="Tahoma" w:hAnsi="Tahoma" w:cs="Tahoma"/>
-      <w:sz w:val="16"/>
-      <w:szCs w:val="16"/>
-    </w:rPr>
-  </w:style>
-  <w:style w:type="character" w:customStyle="1" w:styleId="BalloonTextChar">
-    <w:name w:val="Balloon Text Char"/>
-    <w:basedOn w:val="DefaultParagraphFont"/>
-    <w:link w:val="BalloonText"/>
-    <w:uiPriority w:val="99"/>
-    <w:semiHidden/>
-    <w:rsid w:val="00DC13CE"/>
-    <w:rPr>
-      <w:rFonts w:ascii="Tahoma" w:hAnsi="Tahoma" w:cs="Tahoma"/>
-      <w:sz w:val="16"/>
-      <w:szCs w:val="16"/>
-    </w:rPr>
   </w:style>
 </w:styles>
 </file>

</xml_diff>